<commit_message>
Moved table definitions to .sql file.
</commit_message>
<xml_diff>
--- a/Project.docx
+++ b/Project.docx
@@ -1,6 +1,6 @@
 
 <file path=word/document.xml><?xml version="1.0" encoding="utf-8"?>
-<w:document xmlns:wpc="http://schemas.microsoft.com/office/word/2010/wordprocessingCanvas" xmlns:cx="http://schemas.microsoft.com/office/drawing/2014/chartex" xmlns:cx1="http://schemas.microsoft.com/office/drawing/2015/9/8/chartex" xmlns:mc="http://schemas.openxmlformats.org/markup-compatibility/2006" xmlns:o="urn:schemas-microsoft-com:office:office" xmlns:r="http://schemas.openxmlformats.org/officeDocument/2006/relationships" xmlns:m="http://schemas.openxmlformats.org/officeDocument/2006/math" xmlns:v="urn:schemas-microsoft-com:vml" xmlns:wp14="http://schemas.microsoft.com/office/word/2010/wordprocessingDrawing" xmlns:wp="http://schemas.openxmlformats.org/drawingml/2006/wordprocessingDrawing" xmlns:w10="urn:schemas-microsoft-com:office:word" xmlns:w="http://schemas.openxmlformats.org/wordprocessingml/2006/main" xmlns:w14="http://schemas.microsoft.com/office/word/2010/wordml" xmlns:w15="http://schemas.microsoft.com/office/word/2012/wordml" xmlns:w16se="http://schemas.microsoft.com/office/word/2015/wordml/symex" xmlns:wpg="http://schemas.microsoft.com/office/word/2010/wordprocessingGroup" xmlns:wpi="http://schemas.microsoft.com/office/word/2010/wordprocessingInk" xmlns:wne="http://schemas.microsoft.com/office/word/2006/wordml" xmlns:wps="http://schemas.microsoft.com/office/word/2010/wordprocessingShape" mc:Ignorable="w14 w15 w16se wp14">
+<w:document xmlns:wpc="http://schemas.microsoft.com/office/word/2010/wordprocessingCanvas" xmlns:cx="http://schemas.microsoft.com/office/drawing/2014/chartex" xmlns:cx1="http://schemas.microsoft.com/office/drawing/2015/9/8/chartex" xmlns:cx2="http://schemas.microsoft.com/office/drawing/2015/10/21/chartex" xmlns:cx3="http://schemas.microsoft.com/office/drawing/2016/5/9/chartex" xmlns:cx4="http://schemas.microsoft.com/office/drawing/2016/5/10/chartex" xmlns:cx5="http://schemas.microsoft.com/office/drawing/2016/5/11/chartex" xmlns:cx6="http://schemas.microsoft.com/office/drawing/2016/5/12/chartex" xmlns:cx7="http://schemas.microsoft.com/office/drawing/2016/5/13/chartex" xmlns:cx8="http://schemas.microsoft.com/office/drawing/2016/5/14/chartex" xmlns:mc="http://schemas.openxmlformats.org/markup-compatibility/2006" xmlns:aink="http://schemas.microsoft.com/office/drawing/2016/ink" xmlns:am3d="http://schemas.microsoft.com/office/drawing/2017/model3d" xmlns:o="urn:schemas-microsoft-com:office:office" xmlns:oel="http://schemas.microsoft.com/office/2019/extlst" xmlns:r="http://schemas.openxmlformats.org/officeDocument/2006/relationships" xmlns:m="http://schemas.openxmlformats.org/officeDocument/2006/math" xmlns:v="urn:schemas-microsoft-com:vml" xmlns:wp14="http://schemas.microsoft.com/office/word/2010/wordprocessingDrawing" xmlns:wp="http://schemas.openxmlformats.org/drawingml/2006/wordprocessingDrawing" xmlns:w10="urn:schemas-microsoft-com:office:word" xmlns:w="http://schemas.openxmlformats.org/wordprocessingml/2006/main" xmlns:w14="http://schemas.microsoft.com/office/word/2010/wordml" xmlns:w15="http://schemas.microsoft.com/office/word/2012/wordml" xmlns:w16cex="http://schemas.microsoft.com/office/word/2018/wordml/cex" xmlns:w16cid="http://schemas.microsoft.com/office/word/2016/wordml/cid" xmlns:w16="http://schemas.microsoft.com/office/word/2018/wordml" xmlns:w16sdtdh="http://schemas.microsoft.com/office/word/2020/wordml/sdtdatahash" xmlns:w16se="http://schemas.microsoft.com/office/word/2015/wordml/symex" xmlns:wpg="http://schemas.microsoft.com/office/word/2010/wordprocessingGroup" xmlns:wpi="http://schemas.microsoft.com/office/word/2010/wordprocessingInk" xmlns:wne="http://schemas.microsoft.com/office/word/2006/wordml" xmlns:wps="http://schemas.microsoft.com/office/word/2010/wordprocessingShape" mc:Ignorable="w14 w15 w16se w16cid w16 w16cex w16sdtdh wp14">
   <w:body>
     <w:p>
       <w:pPr>
@@ -262,8 +262,6 @@
         </w:rPr>
         <w:t xml:space="preserve"> Rolleri</w:t>
       </w:r>
-      <w:bookmarkStart w:id="0" w:name="_GoBack"/>
-      <w:bookmarkEnd w:id="0"/>
       <w:r>
         <w:rPr>
           <w:rFonts w:cs="Times New Roman"/>
@@ -1428,7 +1426,7 @@
           <w:rFonts w:cs="Times New Roman"/>
         </w:rPr>
       </w:pPr>
-      <w:bookmarkStart w:id="1" w:name="_Toc139828976"/>
+      <w:bookmarkStart w:id="0" w:name="_Toc139828976"/>
       <w:r>
         <w:rPr>
           <w:rFonts w:cs="Times New Roman"/>
@@ -1436,7 +1434,7 @@
         <w:lastRenderedPageBreak/>
         <w:t>Richiesta</w:t>
       </w:r>
-      <w:bookmarkEnd w:id="1"/>
+      <w:bookmarkEnd w:id="0"/>
     </w:p>
     <w:p>
       <w:pPr>
@@ -1856,21 +1854,21 @@
       <w:pPr>
         <w:pStyle w:val="Heading1"/>
       </w:pPr>
-      <w:bookmarkStart w:id="2" w:name="_Toc139828977"/>
+      <w:bookmarkStart w:id="1" w:name="_Toc139828977"/>
       <w:r>
         <w:t>Progettazione concettuale</w:t>
       </w:r>
+      <w:bookmarkEnd w:id="1"/>
+    </w:p>
+    <w:p>
+      <w:pPr>
+        <w:pStyle w:val="Heading2"/>
+      </w:pPr>
+      <w:bookmarkStart w:id="2" w:name="_Toc139828978"/>
+      <w:r>
+        <w:t>Glossario dei termini</w:t>
+      </w:r>
       <w:bookmarkEnd w:id="2"/>
-    </w:p>
-    <w:p>
-      <w:pPr>
-        <w:pStyle w:val="Heading2"/>
-      </w:pPr>
-      <w:bookmarkStart w:id="3" w:name="_Toc139828978"/>
-      <w:r>
-        <w:t>Glossario dei termini</w:t>
-      </w:r>
-      <w:bookmarkEnd w:id="3"/>
     </w:p>
     <w:p>
       <w:pPr>
@@ -2883,11 +2881,11 @@
       <w:pPr>
         <w:pStyle w:val="Heading2"/>
       </w:pPr>
-      <w:bookmarkStart w:id="4" w:name="_Toc139828979"/>
+      <w:bookmarkStart w:id="3" w:name="_Toc139828979"/>
       <w:r>
         <w:t>Costruzione dello schema concettuale</w:t>
       </w:r>
-      <w:bookmarkEnd w:id="4"/>
+      <w:bookmarkEnd w:id="3"/>
     </w:p>
     <w:p>
       <w:pPr>
@@ -4598,42 +4596,7 @@
               <w:rPr>
                 <w:lang w:val="en-US"/>
               </w:rPr>
-              <w:t xml:space="preserve"> of the week, </w:t>
-            </w:r>
-            <w:proofErr w:type="spellStart"/>
-            <w:r>
-              <w:rPr>
-                <w:lang w:val="en-US"/>
-              </w:rPr>
-              <w:t>Gli</w:t>
-            </w:r>
-            <w:proofErr w:type="spellEnd"/>
-            <w:r>
-              <w:rPr>
-                <w:lang w:val="en-US"/>
-              </w:rPr>
-              <w:t xml:space="preserve"> </w:t>
-            </w:r>
-            <w:proofErr w:type="spellStart"/>
-            <w:r>
-              <w:rPr>
-                <w:lang w:val="en-US"/>
-              </w:rPr>
-              <w:t>stessi</w:t>
-            </w:r>
-            <w:proofErr w:type="spellEnd"/>
-            <w:r>
-              <w:rPr>
-                <w:lang w:val="en-US"/>
-              </w:rPr>
-              <w:t xml:space="preserve"> di </w:t>
-            </w:r>
-            <w:proofErr w:type="spellStart"/>
-            <w:r>
-              <w:rPr>
-                <w:lang w:val="en-US"/>
-              </w:rPr>
-              <w:t>W</w:t>
+              <w:t xml:space="preserve"> of the week, Gli stessi di W</w:t>
             </w:r>
             <w:r>
               <w:rPr>
@@ -4641,7 +4604,6 @@
               </w:rPr>
               <w:t>orkSchedule</w:t>
             </w:r>
-            <w:proofErr w:type="spellEnd"/>
           </w:p>
         </w:tc>
         <w:tc>
@@ -5812,22 +5774,22 @@
       <w:pPr>
         <w:pStyle w:val="Heading1"/>
       </w:pPr>
-      <w:bookmarkStart w:id="5" w:name="_Toc139828980"/>
+      <w:bookmarkStart w:id="4" w:name="_Toc139828980"/>
       <w:r>
         <w:lastRenderedPageBreak/>
         <w:t>Progettazione logica</w:t>
       </w:r>
+      <w:bookmarkEnd w:id="4"/>
+    </w:p>
+    <w:p>
+      <w:pPr>
+        <w:pStyle w:val="Heading2"/>
+      </w:pPr>
+      <w:bookmarkStart w:id="5" w:name="_Toc139828981"/>
+      <w:r>
+        <w:t>Eliminazione di attributi composti</w:t>
+      </w:r>
       <w:bookmarkEnd w:id="5"/>
-    </w:p>
-    <w:p>
-      <w:pPr>
-        <w:pStyle w:val="Heading2"/>
-      </w:pPr>
-      <w:bookmarkStart w:id="6" w:name="_Toc139828981"/>
-      <w:r>
-        <w:t>Eliminazione di attributi composti</w:t>
-      </w:r>
-      <w:bookmarkEnd w:id="6"/>
     </w:p>
     <w:p/>
     <w:p>
@@ -5946,11 +5908,11 @@
       <w:pPr>
         <w:pStyle w:val="Heading2"/>
       </w:pPr>
-      <w:bookmarkStart w:id="7" w:name="_Toc139828982"/>
+      <w:bookmarkStart w:id="6" w:name="_Toc139828982"/>
       <w:r>
         <w:t>Eliminazione delle gerarchie</w:t>
       </w:r>
-      <w:bookmarkEnd w:id="7"/>
+      <w:bookmarkEnd w:id="6"/>
     </w:p>
     <w:p/>
     <w:p>
@@ -6398,12 +6360,12 @@
       <w:pPr>
         <w:pStyle w:val="Heading2"/>
       </w:pPr>
-      <w:bookmarkStart w:id="8" w:name="_Toc139828983"/>
+      <w:bookmarkStart w:id="7" w:name="_Toc139828983"/>
       <w:r>
         <w:lastRenderedPageBreak/>
         <w:t>Traduzione verso il modello relazionale</w:t>
       </w:r>
-      <w:bookmarkEnd w:id="8"/>
+      <w:bookmarkEnd w:id="7"/>
     </w:p>
     <w:tbl>
       <w:tblPr>
@@ -6432,6 +6394,119 @@
                 <w:bCs/>
                 <w:lang w:val="en-US"/>
               </w:rPr>
+              <w:t>Account</w:t>
+            </w:r>
+            <w:r>
+              <w:rPr>
+                <w:lang w:val="en-US"/>
+              </w:rPr>
+              <w:t xml:space="preserve"> (</w:t>
+            </w:r>
+            <w:r>
+              <w:rPr>
+                <w:u w:val="single"/>
+                <w:lang w:val="en-US"/>
+              </w:rPr>
+              <w:t>Id</w:t>
+            </w:r>
+            <w:r>
+              <w:rPr>
+                <w:lang w:val="en-US"/>
+              </w:rPr>
+              <w:t>, Login, Password, Type)</w:t>
+            </w:r>
+          </w:p>
+          <w:p>
+            <w:pPr>
+              <w:pStyle w:val="NoSpacing"/>
+              <w:rPr>
+                <w:lang w:val="en-US"/>
+              </w:rPr>
+            </w:pPr>
+            <w:r>
+              <w:rPr>
+                <w:b/>
+                <w:bCs/>
+                <w:lang w:val="en-US"/>
+              </w:rPr>
+              <w:t>Clinic</w:t>
+            </w:r>
+            <w:r>
+              <w:rPr>
+                <w:lang w:val="en-US"/>
+              </w:rPr>
+              <w:t xml:space="preserve"> (</w:t>
+            </w:r>
+            <w:r>
+              <w:rPr>
+                <w:u w:val="single"/>
+                <w:lang w:val="en-US"/>
+              </w:rPr>
+              <w:t>Id</w:t>
+            </w:r>
+            <w:r>
+              <w:rPr>
+                <w:lang w:val="en-US"/>
+              </w:rPr>
+              <w:t>, Street, City, Country, PostCode)</w:t>
+            </w:r>
+          </w:p>
+          <w:p>
+            <w:pPr>
+              <w:pStyle w:val="NoSpacing"/>
+              <w:rPr>
+                <w:lang w:val="en-US"/>
+              </w:rPr>
+            </w:pPr>
+            <w:r>
+              <w:rPr>
+                <w:b/>
+                <w:bCs/>
+                <w:lang w:val="en-US"/>
+              </w:rPr>
+              <w:t>Specialization</w:t>
+            </w:r>
+            <w:r>
+              <w:rPr>
+                <w:b/>
+                <w:bCs/>
+                <w:lang w:val="en-US"/>
+              </w:rPr>
+              <w:t xml:space="preserve"> </w:t>
+            </w:r>
+            <w:r>
+              <w:rPr>
+                <w:lang w:val="en-US"/>
+              </w:rPr>
+              <w:t>(</w:t>
+            </w:r>
+            <w:r>
+              <w:rPr>
+                <w:u w:val="single"/>
+                <w:lang w:val="en-US"/>
+              </w:rPr>
+              <w:t>Id</w:t>
+            </w:r>
+            <w:r>
+              <w:rPr>
+                <w:lang w:val="en-US"/>
+              </w:rPr>
+              <w:t>, Name)</w:t>
+            </w:r>
+          </w:p>
+          <w:p>
+            <w:pPr>
+              <w:pStyle w:val="NoSpacing"/>
+              <w:rPr>
+                <w:lang w:val="en-US"/>
+              </w:rPr>
+            </w:pPr>
+            <w:r>
+              <w:rPr>
+                <w:b/>
+                <w:bCs/>
+                <w:lang w:val="en-US"/>
+              </w:rPr>
               <w:t>Patient</w:t>
             </w:r>
             <w:r>
@@ -6693,41 +6768,6 @@
                 <w:bCs/>
                 <w:lang w:val="en-US"/>
               </w:rPr>
-              <w:t>Account</w:t>
-            </w:r>
-            <w:r>
-              <w:rPr>
-                <w:lang w:val="en-US"/>
-              </w:rPr>
-              <w:t xml:space="preserve"> (</w:t>
-            </w:r>
-            <w:r>
-              <w:rPr>
-                <w:u w:val="single"/>
-                <w:lang w:val="en-US"/>
-              </w:rPr>
-              <w:t>Id</w:t>
-            </w:r>
-            <w:r>
-              <w:rPr>
-                <w:lang w:val="en-US"/>
-              </w:rPr>
-              <w:t>, Login, Password, Type)</w:t>
-            </w:r>
-          </w:p>
-          <w:p>
-            <w:pPr>
-              <w:pStyle w:val="NoSpacing"/>
-              <w:rPr>
-                <w:lang w:val="en-US"/>
-              </w:rPr>
-            </w:pPr>
-            <w:r>
-              <w:rPr>
-                <w:b/>
-                <w:bCs/>
-                <w:lang w:val="en-US"/>
-              </w:rPr>
               <w:t>CurrentEmployment</w:t>
             </w:r>
             <w:r>
@@ -6922,41 +6962,6 @@
                 <w:bCs/>
                 <w:lang w:val="en-US"/>
               </w:rPr>
-              <w:t>Clinic</w:t>
-            </w:r>
-            <w:r>
-              <w:rPr>
-                <w:lang w:val="en-US"/>
-              </w:rPr>
-              <w:t xml:space="preserve"> (</w:t>
-            </w:r>
-            <w:r>
-              <w:rPr>
-                <w:u w:val="single"/>
-                <w:lang w:val="en-US"/>
-              </w:rPr>
-              <w:t>Id</w:t>
-            </w:r>
-            <w:r>
-              <w:rPr>
-                <w:lang w:val="en-US"/>
-              </w:rPr>
-              <w:t>, Street, City, Country, PostCode)</w:t>
-            </w:r>
-          </w:p>
-          <w:p>
-            <w:pPr>
-              <w:pStyle w:val="NoSpacing"/>
-              <w:rPr>
-                <w:lang w:val="en-US"/>
-              </w:rPr>
-            </w:pPr>
-            <w:r>
-              <w:rPr>
-                <w:b/>
-                <w:bCs/>
-                <w:lang w:val="en-US"/>
-              </w:rPr>
               <w:t>Department</w:t>
             </w:r>
             <w:r>
@@ -7333,70 +7338,11 @@
                 <w:lang w:val="en-US"/>
               </w:rPr>
             </w:pPr>
-            <w:proofErr w:type="spellStart"/>
-            <w:r>
-              <w:rPr>
-                <w:lang w:val="en-US"/>
-              </w:rPr>
-              <w:t>AppointmentBooking.PatientPC</w:t>
-            </w:r>
-            <w:proofErr w:type="spellEnd"/>
-            <w:r>
-              <w:rPr>
-                <w:lang w:val="en-US"/>
-              </w:rPr>
-              <w:t xml:space="preserve"> → </w:t>
-            </w:r>
-            <w:proofErr w:type="spellStart"/>
-            <w:r>
-              <w:rPr>
-                <w:lang w:val="en-US"/>
-              </w:rPr>
-              <w:t>Patient.PC</w:t>
-            </w:r>
-            <w:proofErr w:type="spellEnd"/>
-          </w:p>
-          <w:p>
-            <w:pPr>
-              <w:pStyle w:val="NoSpacing"/>
-              <w:rPr>
-                <w:lang w:val="en-US"/>
-              </w:rPr>
-            </w:pPr>
-            <w:r>
-              <w:rPr>
-                <w:b/>
-                <w:bCs/>
-                <w:lang w:val="en-US"/>
-              </w:rPr>
-              <w:t>Specialization</w:t>
-            </w:r>
-            <w:r>
-              <w:rPr>
-                <w:b/>
-                <w:bCs/>
-                <w:lang w:val="en-US"/>
-              </w:rPr>
-              <w:t xml:space="preserve"> </w:t>
-            </w:r>
-            <w:r>
-              <w:rPr>
-                <w:lang w:val="en-US"/>
-              </w:rPr>
-              <w:t>(</w:t>
-            </w:r>
-            <w:r>
-              <w:rPr>
-                <w:u w:val="single"/>
-                <w:lang w:val="en-US"/>
-              </w:rPr>
-              <w:t>Id</w:t>
-            </w:r>
-            <w:r>
-              <w:rPr>
-                <w:lang w:val="en-US"/>
-              </w:rPr>
-              <w:t>, Name)</w:t>
+            <w:r>
+              <w:rPr>
+                <w:lang w:val="en-US"/>
+              </w:rPr>
+              <w:t>AppointmentBooking.PatientPC → Patient.PC</w:t>
             </w:r>
           </w:p>
           <w:p>
@@ -8187,22 +8133,22 @@
       <w:pPr>
         <w:pStyle w:val="Heading1"/>
       </w:pPr>
-      <w:bookmarkStart w:id="9" w:name="_Toc139828984"/>
+      <w:bookmarkStart w:id="8" w:name="_Toc139828984"/>
       <w:r>
         <w:lastRenderedPageBreak/>
         <w:t>Progettazione fisica</w:t>
       </w:r>
+      <w:bookmarkEnd w:id="8"/>
+    </w:p>
+    <w:p>
+      <w:pPr>
+        <w:pStyle w:val="Heading2"/>
+      </w:pPr>
+      <w:bookmarkStart w:id="9" w:name="_Toc139828985"/>
+      <w:r>
+        <w:t>Tabelle</w:t>
+      </w:r>
       <w:bookmarkEnd w:id="9"/>
-    </w:p>
-    <w:p>
-      <w:pPr>
-        <w:pStyle w:val="Heading2"/>
-      </w:pPr>
-      <w:bookmarkStart w:id="10" w:name="_Toc139828985"/>
-      <w:r>
-        <w:t>Tabelle</w:t>
-      </w:r>
-      <w:bookmarkEnd w:id="10"/>
     </w:p>
     <w:p/>
     <w:p/>
@@ -8210,11 +8156,11 @@
       <w:pPr>
         <w:pStyle w:val="Heading2"/>
       </w:pPr>
-      <w:bookmarkStart w:id="11" w:name="_Toc139828986"/>
+      <w:bookmarkStart w:id="10" w:name="_Toc139828986"/>
       <w:r>
         <w:t>Procedure</w:t>
       </w:r>
-      <w:bookmarkEnd w:id="11"/>
+      <w:bookmarkEnd w:id="10"/>
     </w:p>
     <w:p/>
     <w:p/>
@@ -8222,11 +8168,11 @@
       <w:pPr>
         <w:pStyle w:val="Heading2"/>
       </w:pPr>
-      <w:bookmarkStart w:id="12" w:name="_Toc139828987"/>
+      <w:bookmarkStart w:id="11" w:name="_Toc139828987"/>
       <w:r>
         <w:t>Viste</w:t>
       </w:r>
-      <w:bookmarkEnd w:id="12"/>
+      <w:bookmarkEnd w:id="11"/>
     </w:p>
     <w:p/>
     <w:p/>
@@ -8234,11 +8180,11 @@
       <w:pPr>
         <w:pStyle w:val="Heading2"/>
       </w:pPr>
-      <w:bookmarkStart w:id="13" w:name="_Toc139828988"/>
+      <w:bookmarkStart w:id="12" w:name="_Toc139828988"/>
       <w:r>
         <w:t>Trigger</w:t>
       </w:r>
-      <w:bookmarkEnd w:id="13"/>
+      <w:bookmarkEnd w:id="12"/>
     </w:p>
     <w:p/>
     <w:p/>
@@ -8254,7 +8200,7 @@
 </file>
 
 <file path=word/endnotes.xml><?xml version="1.0" encoding="utf-8"?>
-<w:endnotes xmlns:wpc="http://schemas.microsoft.com/office/word/2010/wordprocessingCanvas" xmlns:cx="http://schemas.microsoft.com/office/drawing/2014/chartex" xmlns:cx1="http://schemas.microsoft.com/office/drawing/2015/9/8/chartex" xmlns:mc="http://schemas.openxmlformats.org/markup-compatibility/2006" xmlns:o="urn:schemas-microsoft-com:office:office" xmlns:r="http://schemas.openxmlformats.org/officeDocument/2006/relationships" xmlns:m="http://schemas.openxmlformats.org/officeDocument/2006/math" xmlns:v="urn:schemas-microsoft-com:vml" xmlns:wp14="http://schemas.microsoft.com/office/word/2010/wordprocessingDrawing" xmlns:wp="http://schemas.openxmlformats.org/drawingml/2006/wordprocessingDrawing" xmlns:w10="urn:schemas-microsoft-com:office:word" xmlns:w="http://schemas.openxmlformats.org/wordprocessingml/2006/main" xmlns:w14="http://schemas.microsoft.com/office/word/2010/wordml" xmlns:w15="http://schemas.microsoft.com/office/word/2012/wordml" xmlns:w16se="http://schemas.microsoft.com/office/word/2015/wordml/symex" xmlns:wpg="http://schemas.microsoft.com/office/word/2010/wordprocessingGroup" xmlns:wpi="http://schemas.microsoft.com/office/word/2010/wordprocessingInk" xmlns:wne="http://schemas.microsoft.com/office/word/2006/wordml" xmlns:wps="http://schemas.microsoft.com/office/word/2010/wordprocessingShape" mc:Ignorable="w14 w15 w16se wp14">
+<w:endnotes xmlns:wpc="http://schemas.microsoft.com/office/word/2010/wordprocessingCanvas" xmlns:cx="http://schemas.microsoft.com/office/drawing/2014/chartex" xmlns:cx1="http://schemas.microsoft.com/office/drawing/2015/9/8/chartex" xmlns:cx2="http://schemas.microsoft.com/office/drawing/2015/10/21/chartex" xmlns:cx3="http://schemas.microsoft.com/office/drawing/2016/5/9/chartex" xmlns:cx4="http://schemas.microsoft.com/office/drawing/2016/5/10/chartex" xmlns:cx5="http://schemas.microsoft.com/office/drawing/2016/5/11/chartex" xmlns:cx6="http://schemas.microsoft.com/office/drawing/2016/5/12/chartex" xmlns:cx7="http://schemas.microsoft.com/office/drawing/2016/5/13/chartex" xmlns:cx8="http://schemas.microsoft.com/office/drawing/2016/5/14/chartex" xmlns:mc="http://schemas.openxmlformats.org/markup-compatibility/2006" xmlns:aink="http://schemas.microsoft.com/office/drawing/2016/ink" xmlns:am3d="http://schemas.microsoft.com/office/drawing/2017/model3d" xmlns:o="urn:schemas-microsoft-com:office:office" xmlns:oel="http://schemas.microsoft.com/office/2019/extlst" xmlns:r="http://schemas.openxmlformats.org/officeDocument/2006/relationships" xmlns:m="http://schemas.openxmlformats.org/officeDocument/2006/math" xmlns:v="urn:schemas-microsoft-com:vml" xmlns:wp14="http://schemas.microsoft.com/office/word/2010/wordprocessingDrawing" xmlns:wp="http://schemas.openxmlformats.org/drawingml/2006/wordprocessingDrawing" xmlns:w10="urn:schemas-microsoft-com:office:word" xmlns:w="http://schemas.openxmlformats.org/wordprocessingml/2006/main" xmlns:w14="http://schemas.microsoft.com/office/word/2010/wordml" xmlns:w15="http://schemas.microsoft.com/office/word/2012/wordml" xmlns:w16cex="http://schemas.microsoft.com/office/word/2018/wordml/cex" xmlns:w16cid="http://schemas.microsoft.com/office/word/2016/wordml/cid" xmlns:w16="http://schemas.microsoft.com/office/word/2018/wordml" xmlns:w16sdtdh="http://schemas.microsoft.com/office/word/2020/wordml/sdtdatahash" xmlns:w16se="http://schemas.microsoft.com/office/word/2015/wordml/symex" xmlns:wpg="http://schemas.microsoft.com/office/word/2010/wordprocessingGroup" xmlns:wpi="http://schemas.microsoft.com/office/word/2010/wordprocessingInk" xmlns:wne="http://schemas.microsoft.com/office/word/2006/wordml" xmlns:wps="http://schemas.microsoft.com/office/word/2010/wordprocessingShape" mc:Ignorable="w14 w15 w16se w16cid w16 w16cex w16sdtdh wp14">
   <w:endnote w:type="separator" w:id="-1">
     <w:p>
       <w:r>
@@ -8273,7 +8219,7 @@
 </file>
 
 <file path=word/footer1.xml><?xml version="1.0" encoding="utf-8"?>
-<w:ftr xmlns:wpc="http://schemas.microsoft.com/office/word/2010/wordprocessingCanvas" xmlns:cx="http://schemas.microsoft.com/office/drawing/2014/chartex" xmlns:cx1="http://schemas.microsoft.com/office/drawing/2015/9/8/chartex" xmlns:mc="http://schemas.openxmlformats.org/markup-compatibility/2006" xmlns:o="urn:schemas-microsoft-com:office:office" xmlns:r="http://schemas.openxmlformats.org/officeDocument/2006/relationships" xmlns:m="http://schemas.openxmlformats.org/officeDocument/2006/math" xmlns:v="urn:schemas-microsoft-com:vml" xmlns:wp14="http://schemas.microsoft.com/office/word/2010/wordprocessingDrawing" xmlns:wp="http://schemas.openxmlformats.org/drawingml/2006/wordprocessingDrawing" xmlns:w10="urn:schemas-microsoft-com:office:word" xmlns:w="http://schemas.openxmlformats.org/wordprocessingml/2006/main" xmlns:w14="http://schemas.microsoft.com/office/word/2010/wordml" xmlns:w15="http://schemas.microsoft.com/office/word/2012/wordml" xmlns:w16se="http://schemas.microsoft.com/office/word/2015/wordml/symex" xmlns:wpg="http://schemas.microsoft.com/office/word/2010/wordprocessingGroup" xmlns:wpi="http://schemas.microsoft.com/office/word/2010/wordprocessingInk" xmlns:wne="http://schemas.microsoft.com/office/word/2006/wordml" xmlns:wps="http://schemas.microsoft.com/office/word/2010/wordprocessingShape" mc:Ignorable="w14 w15 w16se wp14">
+<w:ftr xmlns:wpc="http://schemas.microsoft.com/office/word/2010/wordprocessingCanvas" xmlns:cx="http://schemas.microsoft.com/office/drawing/2014/chartex" xmlns:cx1="http://schemas.microsoft.com/office/drawing/2015/9/8/chartex" xmlns:cx2="http://schemas.microsoft.com/office/drawing/2015/10/21/chartex" xmlns:cx3="http://schemas.microsoft.com/office/drawing/2016/5/9/chartex" xmlns:cx4="http://schemas.microsoft.com/office/drawing/2016/5/10/chartex" xmlns:cx5="http://schemas.microsoft.com/office/drawing/2016/5/11/chartex" xmlns:cx6="http://schemas.microsoft.com/office/drawing/2016/5/12/chartex" xmlns:cx7="http://schemas.microsoft.com/office/drawing/2016/5/13/chartex" xmlns:cx8="http://schemas.microsoft.com/office/drawing/2016/5/14/chartex" xmlns:mc="http://schemas.openxmlformats.org/markup-compatibility/2006" xmlns:aink="http://schemas.microsoft.com/office/drawing/2016/ink" xmlns:am3d="http://schemas.microsoft.com/office/drawing/2017/model3d" xmlns:o="urn:schemas-microsoft-com:office:office" xmlns:oel="http://schemas.microsoft.com/office/2019/extlst" xmlns:r="http://schemas.openxmlformats.org/officeDocument/2006/relationships" xmlns:m="http://schemas.openxmlformats.org/officeDocument/2006/math" xmlns:v="urn:schemas-microsoft-com:vml" xmlns:wp14="http://schemas.microsoft.com/office/word/2010/wordprocessingDrawing" xmlns:wp="http://schemas.openxmlformats.org/drawingml/2006/wordprocessingDrawing" xmlns:w10="urn:schemas-microsoft-com:office:word" xmlns:w="http://schemas.openxmlformats.org/wordprocessingml/2006/main" xmlns:w14="http://schemas.microsoft.com/office/word/2010/wordml" xmlns:w15="http://schemas.microsoft.com/office/word/2012/wordml" xmlns:w16cex="http://schemas.microsoft.com/office/word/2018/wordml/cex" xmlns:w16cid="http://schemas.microsoft.com/office/word/2016/wordml/cid" xmlns:w16="http://schemas.microsoft.com/office/word/2018/wordml" xmlns:w16sdtdh="http://schemas.microsoft.com/office/word/2020/wordml/sdtdatahash" xmlns:w16se="http://schemas.microsoft.com/office/word/2015/wordml/symex" xmlns:wpg="http://schemas.microsoft.com/office/word/2010/wordprocessingGroup" xmlns:wpi="http://schemas.microsoft.com/office/word/2010/wordprocessingInk" xmlns:wne="http://schemas.microsoft.com/office/word/2006/wordml" xmlns:wps="http://schemas.microsoft.com/office/word/2010/wordprocessingShape" mc:Ignorable="w14 w15 w16se w16cid w16 w16cex w16sdtdh wp14">
   <w:sdt>
     <w:sdtPr>
       <w:id w:val="-2032635933"/>
@@ -8326,7 +8272,7 @@
 </file>
 
 <file path=word/footer2.xml><?xml version="1.0" encoding="utf-8"?>
-<w:ftr xmlns:wpc="http://schemas.microsoft.com/office/word/2010/wordprocessingCanvas" xmlns:cx="http://schemas.microsoft.com/office/drawing/2014/chartex" xmlns:cx1="http://schemas.microsoft.com/office/drawing/2015/9/8/chartex" xmlns:mc="http://schemas.openxmlformats.org/markup-compatibility/2006" xmlns:o="urn:schemas-microsoft-com:office:office" xmlns:r="http://schemas.openxmlformats.org/officeDocument/2006/relationships" xmlns:m="http://schemas.openxmlformats.org/officeDocument/2006/math" xmlns:v="urn:schemas-microsoft-com:vml" xmlns:wp14="http://schemas.microsoft.com/office/word/2010/wordprocessingDrawing" xmlns:wp="http://schemas.openxmlformats.org/drawingml/2006/wordprocessingDrawing" xmlns:w10="urn:schemas-microsoft-com:office:word" xmlns:w="http://schemas.openxmlformats.org/wordprocessingml/2006/main" xmlns:w14="http://schemas.microsoft.com/office/word/2010/wordml" xmlns:w15="http://schemas.microsoft.com/office/word/2012/wordml" xmlns:w16se="http://schemas.microsoft.com/office/word/2015/wordml/symex" xmlns:wpg="http://schemas.microsoft.com/office/word/2010/wordprocessingGroup" xmlns:wpi="http://schemas.microsoft.com/office/word/2010/wordprocessingInk" xmlns:wne="http://schemas.microsoft.com/office/word/2006/wordml" xmlns:wps="http://schemas.microsoft.com/office/word/2010/wordprocessingShape" mc:Ignorable="w14 w15 w16se wp14">
+<w:ftr xmlns:wpc="http://schemas.microsoft.com/office/word/2010/wordprocessingCanvas" xmlns:cx="http://schemas.microsoft.com/office/drawing/2014/chartex" xmlns:cx1="http://schemas.microsoft.com/office/drawing/2015/9/8/chartex" xmlns:cx2="http://schemas.microsoft.com/office/drawing/2015/10/21/chartex" xmlns:cx3="http://schemas.microsoft.com/office/drawing/2016/5/9/chartex" xmlns:cx4="http://schemas.microsoft.com/office/drawing/2016/5/10/chartex" xmlns:cx5="http://schemas.microsoft.com/office/drawing/2016/5/11/chartex" xmlns:cx6="http://schemas.microsoft.com/office/drawing/2016/5/12/chartex" xmlns:cx7="http://schemas.microsoft.com/office/drawing/2016/5/13/chartex" xmlns:cx8="http://schemas.microsoft.com/office/drawing/2016/5/14/chartex" xmlns:mc="http://schemas.openxmlformats.org/markup-compatibility/2006" xmlns:aink="http://schemas.microsoft.com/office/drawing/2016/ink" xmlns:am3d="http://schemas.microsoft.com/office/drawing/2017/model3d" xmlns:o="urn:schemas-microsoft-com:office:office" xmlns:oel="http://schemas.microsoft.com/office/2019/extlst" xmlns:r="http://schemas.openxmlformats.org/officeDocument/2006/relationships" xmlns:m="http://schemas.openxmlformats.org/officeDocument/2006/math" xmlns:v="urn:schemas-microsoft-com:vml" xmlns:wp14="http://schemas.microsoft.com/office/word/2010/wordprocessingDrawing" xmlns:wp="http://schemas.openxmlformats.org/drawingml/2006/wordprocessingDrawing" xmlns:w10="urn:schemas-microsoft-com:office:word" xmlns:w="http://schemas.openxmlformats.org/wordprocessingml/2006/main" xmlns:w14="http://schemas.microsoft.com/office/word/2010/wordml" xmlns:w15="http://schemas.microsoft.com/office/word/2012/wordml" xmlns:w16cex="http://schemas.microsoft.com/office/word/2018/wordml/cex" xmlns:w16cid="http://schemas.microsoft.com/office/word/2016/wordml/cid" xmlns:w16="http://schemas.microsoft.com/office/word/2018/wordml" xmlns:w16sdtdh="http://schemas.microsoft.com/office/word/2020/wordml/sdtdatahash" xmlns:w16se="http://schemas.microsoft.com/office/word/2015/wordml/symex" xmlns:wpg="http://schemas.microsoft.com/office/word/2010/wordprocessingGroup" xmlns:wpi="http://schemas.microsoft.com/office/word/2010/wordprocessingInk" xmlns:wne="http://schemas.microsoft.com/office/word/2006/wordml" xmlns:wps="http://schemas.microsoft.com/office/word/2010/wordprocessingShape" mc:Ignorable="w14 w15 w16se w16cid w16 w16cex w16sdtdh wp14">
   <w:sdt>
     <w:sdtPr>
       <w:id w:val="-2124447180"/>
@@ -8379,7 +8325,7 @@
 </file>
 
 <file path=word/footnotes.xml><?xml version="1.0" encoding="utf-8"?>
-<w:footnotes xmlns:wpc="http://schemas.microsoft.com/office/word/2010/wordprocessingCanvas" xmlns:cx="http://schemas.microsoft.com/office/drawing/2014/chartex" xmlns:cx1="http://schemas.microsoft.com/office/drawing/2015/9/8/chartex" xmlns:mc="http://schemas.openxmlformats.org/markup-compatibility/2006" xmlns:o="urn:schemas-microsoft-com:office:office" xmlns:r="http://schemas.openxmlformats.org/officeDocument/2006/relationships" xmlns:m="http://schemas.openxmlformats.org/officeDocument/2006/math" xmlns:v="urn:schemas-microsoft-com:vml" xmlns:wp14="http://schemas.microsoft.com/office/word/2010/wordprocessingDrawing" xmlns:wp="http://schemas.openxmlformats.org/drawingml/2006/wordprocessingDrawing" xmlns:w10="urn:schemas-microsoft-com:office:word" xmlns:w="http://schemas.openxmlformats.org/wordprocessingml/2006/main" xmlns:w14="http://schemas.microsoft.com/office/word/2010/wordml" xmlns:w15="http://schemas.microsoft.com/office/word/2012/wordml" xmlns:w16se="http://schemas.microsoft.com/office/word/2015/wordml/symex" xmlns:wpg="http://schemas.microsoft.com/office/word/2010/wordprocessingGroup" xmlns:wpi="http://schemas.microsoft.com/office/word/2010/wordprocessingInk" xmlns:wne="http://schemas.microsoft.com/office/word/2006/wordml" xmlns:wps="http://schemas.microsoft.com/office/word/2010/wordprocessingShape" mc:Ignorable="w14 w15 w16se wp14">
+<w:footnotes xmlns:wpc="http://schemas.microsoft.com/office/word/2010/wordprocessingCanvas" xmlns:cx="http://schemas.microsoft.com/office/drawing/2014/chartex" xmlns:cx1="http://schemas.microsoft.com/office/drawing/2015/9/8/chartex" xmlns:cx2="http://schemas.microsoft.com/office/drawing/2015/10/21/chartex" xmlns:cx3="http://schemas.microsoft.com/office/drawing/2016/5/9/chartex" xmlns:cx4="http://schemas.microsoft.com/office/drawing/2016/5/10/chartex" xmlns:cx5="http://schemas.microsoft.com/office/drawing/2016/5/11/chartex" xmlns:cx6="http://schemas.microsoft.com/office/drawing/2016/5/12/chartex" xmlns:cx7="http://schemas.microsoft.com/office/drawing/2016/5/13/chartex" xmlns:cx8="http://schemas.microsoft.com/office/drawing/2016/5/14/chartex" xmlns:mc="http://schemas.openxmlformats.org/markup-compatibility/2006" xmlns:aink="http://schemas.microsoft.com/office/drawing/2016/ink" xmlns:am3d="http://schemas.microsoft.com/office/drawing/2017/model3d" xmlns:o="urn:schemas-microsoft-com:office:office" xmlns:oel="http://schemas.microsoft.com/office/2019/extlst" xmlns:r="http://schemas.openxmlformats.org/officeDocument/2006/relationships" xmlns:m="http://schemas.openxmlformats.org/officeDocument/2006/math" xmlns:v="urn:schemas-microsoft-com:vml" xmlns:wp14="http://schemas.microsoft.com/office/word/2010/wordprocessingDrawing" xmlns:wp="http://schemas.openxmlformats.org/drawingml/2006/wordprocessingDrawing" xmlns:w10="urn:schemas-microsoft-com:office:word" xmlns:w="http://schemas.openxmlformats.org/wordprocessingml/2006/main" xmlns:w14="http://schemas.microsoft.com/office/word/2010/wordml" xmlns:w15="http://schemas.microsoft.com/office/word/2012/wordml" xmlns:w16cex="http://schemas.microsoft.com/office/word/2018/wordml/cex" xmlns:w16cid="http://schemas.microsoft.com/office/word/2016/wordml/cid" xmlns:w16="http://schemas.microsoft.com/office/word/2018/wordml" xmlns:w16sdtdh="http://schemas.microsoft.com/office/word/2020/wordml/sdtdatahash" xmlns:w16se="http://schemas.microsoft.com/office/word/2015/wordml/symex" xmlns:wpg="http://schemas.microsoft.com/office/word/2010/wordprocessingGroup" xmlns:wpi="http://schemas.microsoft.com/office/word/2010/wordprocessingInk" xmlns:wne="http://schemas.microsoft.com/office/word/2006/wordml" xmlns:wps="http://schemas.microsoft.com/office/word/2010/wordprocessingShape" mc:Ignorable="w14 w15 w16se w16cid w16 w16cex w16sdtdh wp14">
   <w:footnote w:type="separator" w:id="-1">
     <w:p>
       <w:r>
@@ -8398,7 +8344,7 @@
 </file>
 
 <file path=word/numbering.xml><?xml version="1.0" encoding="utf-8"?>
-<w:numbering xmlns:wpc="http://schemas.microsoft.com/office/word/2010/wordprocessingCanvas" xmlns:cx="http://schemas.microsoft.com/office/drawing/2014/chartex" xmlns:cx1="http://schemas.microsoft.com/office/drawing/2015/9/8/chartex" xmlns:mc="http://schemas.openxmlformats.org/markup-compatibility/2006" xmlns:o="urn:schemas-microsoft-com:office:office" xmlns:r="http://schemas.openxmlformats.org/officeDocument/2006/relationships" xmlns:m="http://schemas.openxmlformats.org/officeDocument/2006/math" xmlns:v="urn:schemas-microsoft-com:vml" xmlns:wp14="http://schemas.microsoft.com/office/word/2010/wordprocessingDrawing" xmlns:wp="http://schemas.openxmlformats.org/drawingml/2006/wordprocessingDrawing" xmlns:w10="urn:schemas-microsoft-com:office:word" xmlns:w="http://schemas.openxmlformats.org/wordprocessingml/2006/main" xmlns:w14="http://schemas.microsoft.com/office/word/2010/wordml" xmlns:w15="http://schemas.microsoft.com/office/word/2012/wordml" xmlns:w16se="http://schemas.microsoft.com/office/word/2015/wordml/symex" xmlns:wpg="http://schemas.microsoft.com/office/word/2010/wordprocessingGroup" xmlns:wpi="http://schemas.microsoft.com/office/word/2010/wordprocessingInk" xmlns:wne="http://schemas.microsoft.com/office/word/2006/wordml" xmlns:wps="http://schemas.microsoft.com/office/word/2010/wordprocessingShape" mc:Ignorable="w14 w15 w16se wp14">
+<w:numbering xmlns:wpc="http://schemas.microsoft.com/office/word/2010/wordprocessingCanvas" xmlns:cx="http://schemas.microsoft.com/office/drawing/2014/chartex" xmlns:cx1="http://schemas.microsoft.com/office/drawing/2015/9/8/chartex" xmlns:cx2="http://schemas.microsoft.com/office/drawing/2015/10/21/chartex" xmlns:cx3="http://schemas.microsoft.com/office/drawing/2016/5/9/chartex" xmlns:cx4="http://schemas.microsoft.com/office/drawing/2016/5/10/chartex" xmlns:cx5="http://schemas.microsoft.com/office/drawing/2016/5/11/chartex" xmlns:cx6="http://schemas.microsoft.com/office/drawing/2016/5/12/chartex" xmlns:cx7="http://schemas.microsoft.com/office/drawing/2016/5/13/chartex" xmlns:cx8="http://schemas.microsoft.com/office/drawing/2016/5/14/chartex" xmlns:mc="http://schemas.openxmlformats.org/markup-compatibility/2006" xmlns:aink="http://schemas.microsoft.com/office/drawing/2016/ink" xmlns:am3d="http://schemas.microsoft.com/office/drawing/2017/model3d" xmlns:o="urn:schemas-microsoft-com:office:office" xmlns:oel="http://schemas.microsoft.com/office/2019/extlst" xmlns:r="http://schemas.openxmlformats.org/officeDocument/2006/relationships" xmlns:m="http://schemas.openxmlformats.org/officeDocument/2006/math" xmlns:v="urn:schemas-microsoft-com:vml" xmlns:wp14="http://schemas.microsoft.com/office/word/2010/wordprocessingDrawing" xmlns:wp="http://schemas.openxmlformats.org/drawingml/2006/wordprocessingDrawing" xmlns:w10="urn:schemas-microsoft-com:office:word" xmlns:w="http://schemas.openxmlformats.org/wordprocessingml/2006/main" xmlns:w14="http://schemas.microsoft.com/office/word/2010/wordml" xmlns:w15="http://schemas.microsoft.com/office/word/2012/wordml" xmlns:w16cex="http://schemas.microsoft.com/office/word/2018/wordml/cex" xmlns:w16cid="http://schemas.microsoft.com/office/word/2016/wordml/cid" xmlns:w16="http://schemas.microsoft.com/office/word/2018/wordml" xmlns:w16sdtdh="http://schemas.microsoft.com/office/word/2020/wordml/sdtdatahash" xmlns:w16se="http://schemas.microsoft.com/office/word/2015/wordml/symex" xmlns:wpg="http://schemas.microsoft.com/office/word/2010/wordprocessingGroup" xmlns:wpi="http://schemas.microsoft.com/office/word/2010/wordprocessingInk" xmlns:wne="http://schemas.microsoft.com/office/word/2006/wordml" xmlns:wps="http://schemas.microsoft.com/office/word/2010/wordprocessingShape" mc:Ignorable="w14 w15 w16se w16cid w16 w16cex w16sdtdh wp14">
   <w:abstractNum w:abstractNumId="0" w15:restartNumberingAfterBreak="0">
     <w:nsid w:val="16723C34"/>
     <w:multiLevelType w:val="hybridMultilevel"/>
@@ -8598,17 +8544,17 @@
       </w:rPr>
     </w:lvl>
   </w:abstractNum>
-  <w:num w:numId="1">
+  <w:num w:numId="1" w16cid:durableId="1915385471">
     <w:abstractNumId w:val="1"/>
   </w:num>
-  <w:num w:numId="2">
+  <w:num w:numId="2" w16cid:durableId="1396080341">
     <w:abstractNumId w:val="0"/>
   </w:num>
 </w:numbering>
 </file>
 
 <file path=word/styles.xml><?xml version="1.0" encoding="utf-8"?>
-<w:styles xmlns:mc="http://schemas.openxmlformats.org/markup-compatibility/2006" xmlns:r="http://schemas.openxmlformats.org/officeDocument/2006/relationships" xmlns:w="http://schemas.openxmlformats.org/wordprocessingml/2006/main" xmlns:w14="http://schemas.microsoft.com/office/word/2010/wordml" xmlns:w15="http://schemas.microsoft.com/office/word/2012/wordml" xmlns:w16se="http://schemas.microsoft.com/office/word/2015/wordml/symex" mc:Ignorable="w14 w15 w16se">
+<w:styles xmlns:mc="http://schemas.openxmlformats.org/markup-compatibility/2006" xmlns:r="http://schemas.openxmlformats.org/officeDocument/2006/relationships" xmlns:w="http://schemas.openxmlformats.org/wordprocessingml/2006/main" xmlns:w14="http://schemas.microsoft.com/office/word/2010/wordml" xmlns:w15="http://schemas.microsoft.com/office/word/2012/wordml" xmlns:w16cex="http://schemas.microsoft.com/office/word/2018/wordml/cex" xmlns:w16cid="http://schemas.microsoft.com/office/word/2016/wordml/cid" xmlns:w16="http://schemas.microsoft.com/office/word/2018/wordml" xmlns:w16sdtdh="http://schemas.microsoft.com/office/word/2020/wordml/sdtdatahash" xmlns:w16se="http://schemas.microsoft.com/office/word/2015/wordml/symex" mc:Ignorable="w14 w15 w16se w16cid w16 w16cex w16sdtdh">
   <w:docDefaults>
     <w:rPrDefault>
       <w:rPr>
@@ -8626,7 +8572,7 @@
       </w:pPr>
     </w:pPrDefault>
   </w:docDefaults>
-  <w:latentStyles w:defLockedState="0" w:defUIPriority="99" w:defSemiHidden="0" w:defUnhideWhenUsed="0" w:defQFormat="0" w:count="371">
+  <w:latentStyles w:defLockedState="0" w:defUIPriority="99" w:defSemiHidden="0" w:defUnhideWhenUsed="0" w:defQFormat="0" w:count="376">
     <w:lsdException w:name="Normal" w:uiPriority="0" w:qFormat="1"/>
     <w:lsdException w:name="heading 1" w:uiPriority="9" w:qFormat="1"/>
     <w:lsdException w:name="heading 2" w:semiHidden="1" w:uiPriority="9" w:unhideWhenUsed="1" w:qFormat="1"/>
@@ -8998,6 +8944,11 @@
     <w:lsdException w:name="List Table 5 Dark Accent 6" w:uiPriority="50"/>
     <w:lsdException w:name="List Table 6 Colorful Accent 6" w:uiPriority="51"/>
     <w:lsdException w:name="List Table 7 Colorful Accent 6" w:uiPriority="52"/>
+    <w:lsdException w:name="Mention" w:semiHidden="1" w:unhideWhenUsed="1"/>
+    <w:lsdException w:name="Smart Hyperlink" w:semiHidden="1" w:unhideWhenUsed="1"/>
+    <w:lsdException w:name="Hashtag" w:semiHidden="1" w:unhideWhenUsed="1"/>
+    <w:lsdException w:name="Unresolved Mention" w:semiHidden="1" w:unhideWhenUsed="1"/>
+    <w:lsdException w:name="Smart Link" w:semiHidden="1" w:unhideWhenUsed="1"/>
   </w:latentStyles>
   <w:style w:type="paragraph" w:default="1" w:styleId="Normal">
     <w:name w:val="Normal"/>

</xml_diff>

<commit_message>
Made sql scripts for project.
</commit_message>
<xml_diff>
--- a/Project.docx
+++ b/Project.docx
@@ -228,12 +228,10 @@
           <w:sz w:val="32"/>
           <w:szCs w:val="32"/>
         </w:rPr>
-        <w:t>Daniil Radchanka (7079901)</w:t>
-      </w:r>
-    </w:p>
-    <w:p>
-      <w:pPr>
-        <w:jc w:val="right"/>
+        <w:t xml:space="preserve">Daniil </w:t>
+      </w:r>
+      <w:proofErr w:type="spellStart"/>
+      <w:r>
         <w:rPr>
           <w:rFonts w:cs="Times New Roman"/>
           <w:b/>
@@ -241,7 +239,9 @@
           <w:sz w:val="32"/>
           <w:szCs w:val="32"/>
         </w:rPr>
-      </w:pPr>
+        <w:t>Radchanka</w:t>
+      </w:r>
+      <w:proofErr w:type="spellEnd"/>
       <w:r>
         <w:rPr>
           <w:rFonts w:cs="Times New Roman"/>
@@ -250,9 +250,12 @@
           <w:sz w:val="32"/>
           <w:szCs w:val="32"/>
         </w:rPr>
-        <w:t>Andrea</w:t>
-      </w:r>
-      <w:r>
+        <w:t xml:space="preserve"> (7079901)</w:t>
+      </w:r>
+    </w:p>
+    <w:p>
+      <w:pPr>
+        <w:jc w:val="right"/>
         <w:rPr>
           <w:rFonts w:cs="Times New Roman"/>
           <w:b/>
@@ -260,8 +263,7 @@
           <w:sz w:val="32"/>
           <w:szCs w:val="32"/>
         </w:rPr>
-        <w:t xml:space="preserve"> Rolleri</w:t>
-      </w:r>
+      </w:pPr>
       <w:r>
         <w:rPr>
           <w:rFonts w:cs="Times New Roman"/>
@@ -270,12 +272,9 @@
           <w:sz w:val="32"/>
           <w:szCs w:val="32"/>
         </w:rPr>
-        <w:t xml:space="preserve"> (7037369)</w:t>
-      </w:r>
-    </w:p>
-    <w:p>
-      <w:pPr>
-        <w:jc w:val="right"/>
+        <w:t>Andrea</w:t>
+      </w:r>
+      <w:r>
         <w:rPr>
           <w:rFonts w:cs="Times New Roman"/>
           <w:b/>
@@ -283,7 +282,8 @@
           <w:sz w:val="32"/>
           <w:szCs w:val="32"/>
         </w:rPr>
-      </w:pPr>
+        <w:t xml:space="preserve"> Rolleri</w:t>
+      </w:r>
       <w:r>
         <w:rPr>
           <w:rFonts w:cs="Times New Roman"/>
@@ -292,7 +292,51 @@
           <w:sz w:val="32"/>
           <w:szCs w:val="32"/>
         </w:rPr>
-        <w:t>Anastasia Moskalenko (7015595)</w:t>
+        <w:t xml:space="preserve"> (7037369)</w:t>
+      </w:r>
+    </w:p>
+    <w:p>
+      <w:pPr>
+        <w:jc w:val="right"/>
+        <w:rPr>
+          <w:rFonts w:cs="Times New Roman"/>
+          <w:b/>
+          <w:bCs/>
+          <w:sz w:val="32"/>
+          <w:szCs w:val="32"/>
+        </w:rPr>
+      </w:pPr>
+      <w:r>
+        <w:rPr>
+          <w:rFonts w:cs="Times New Roman"/>
+          <w:b/>
+          <w:bCs/>
+          <w:sz w:val="32"/>
+          <w:szCs w:val="32"/>
+        </w:rPr>
+        <w:t xml:space="preserve">Anastasia </w:t>
+      </w:r>
+      <w:proofErr w:type="spellStart"/>
+      <w:r>
+        <w:rPr>
+          <w:rFonts w:cs="Times New Roman"/>
+          <w:b/>
+          <w:bCs/>
+          <w:sz w:val="32"/>
+          <w:szCs w:val="32"/>
+        </w:rPr>
+        <w:t>Moskalenko</w:t>
+      </w:r>
+      <w:proofErr w:type="spellEnd"/>
+      <w:r>
+        <w:rPr>
+          <w:rFonts w:cs="Times New Roman"/>
+          <w:b/>
+          <w:bCs/>
+          <w:sz w:val="32"/>
+          <w:szCs w:val="32"/>
+        </w:rPr>
+        <w:t xml:space="preserve"> (7015595)</w:t>
       </w:r>
     </w:p>
     <w:p>
@@ -3313,6 +3357,7 @@
                 <w:lang w:val="en-US"/>
               </w:rPr>
             </w:pPr>
+            <w:proofErr w:type="spellStart"/>
             <w:r>
               <w:rPr>
                 <w:bCs w:val="0"/>
@@ -3327,6 +3372,7 @@
               </w:rPr>
               <w:t>ientAccount</w:t>
             </w:r>
+            <w:proofErr w:type="spellEnd"/>
           </w:p>
         </w:tc>
         <w:tc>
@@ -3399,6 +3445,7 @@
                 <w:lang w:val="en-US"/>
               </w:rPr>
             </w:pPr>
+            <w:proofErr w:type="spellStart"/>
             <w:r>
               <w:rPr>
                 <w:bCs w:val="0"/>
@@ -3406,6 +3453,7 @@
               </w:rPr>
               <w:t>EmployerAccount</w:t>
             </w:r>
+            <w:proofErr w:type="spellEnd"/>
           </w:p>
         </w:tc>
         <w:tc>
@@ -3792,8 +3840,13 @@
               <w:cnfStyle w:val="000000000000" w:firstRow="0" w:lastRow="0" w:firstColumn="0" w:lastColumn="0" w:oddVBand="0" w:evenVBand="0" w:oddHBand="0" w:evenHBand="0" w:firstRowFirstColumn="0" w:firstRowLastColumn="0" w:lastRowFirstColumn="0" w:lastRowLastColumn="0"/>
             </w:pPr>
             <w:r>
-              <w:t>Gli stessi di Employer</w:t>
-            </w:r>
+              <w:t xml:space="preserve">Gli stessi di </w:t>
+            </w:r>
+            <w:proofErr w:type="spellStart"/>
+            <w:r>
+              <w:t>Employer</w:t>
+            </w:r>
+            <w:proofErr w:type="spellEnd"/>
           </w:p>
         </w:tc>
         <w:tc>
@@ -3809,8 +3862,13 @@
               <w:cnfStyle w:val="000000000000" w:firstRow="0" w:lastRow="0" w:firstColumn="0" w:lastColumn="0" w:oddVBand="0" w:evenVBand="0" w:oddHBand="0" w:evenHBand="0" w:firstRowFirstColumn="0" w:firstRowLastColumn="0" w:lastRowFirstColumn="0" w:lastRowLastColumn="0"/>
             </w:pPr>
             <w:r>
-              <w:t>Gli stessi di Employer</w:t>
-            </w:r>
+              <w:t xml:space="preserve">Gli stessi di </w:t>
+            </w:r>
+            <w:proofErr w:type="spellStart"/>
+            <w:r>
+              <w:t>Employer</w:t>
+            </w:r>
+            <w:proofErr w:type="spellEnd"/>
           </w:p>
         </w:tc>
       </w:tr>
@@ -3871,8 +3929,21 @@
               <w:cnfStyle w:val="000000000000" w:firstRow="0" w:lastRow="0" w:firstColumn="0" w:lastColumn="0" w:oddVBand="0" w:evenVBand="0" w:oddHBand="0" w:evenHBand="0" w:firstRowFirstColumn="0" w:firstRowLastColumn="0" w:lastRowFirstColumn="0" w:lastRowLastColumn="0"/>
             </w:pPr>
             <w:r>
-              <w:t>Administration type, Gli stessi di Employer</w:t>
-            </w:r>
+              <w:t xml:space="preserve">Administration </w:t>
+            </w:r>
+            <w:proofErr w:type="spellStart"/>
+            <w:r>
+              <w:t>type</w:t>
+            </w:r>
+            <w:proofErr w:type="spellEnd"/>
+            <w:r>
+              <w:t xml:space="preserve">, Gli stessi di </w:t>
+            </w:r>
+            <w:proofErr w:type="spellStart"/>
+            <w:r>
+              <w:t>Employer</w:t>
+            </w:r>
+            <w:proofErr w:type="spellEnd"/>
           </w:p>
         </w:tc>
         <w:tc>
@@ -3888,8 +3959,13 @@
               <w:cnfStyle w:val="000000000000" w:firstRow="0" w:lastRow="0" w:firstColumn="0" w:lastColumn="0" w:oddVBand="0" w:evenVBand="0" w:oddHBand="0" w:evenHBand="0" w:firstRowFirstColumn="0" w:firstRowLastColumn="0" w:lastRowFirstColumn="0" w:lastRowLastColumn="0"/>
             </w:pPr>
             <w:r>
-              <w:t>Gli stessi di Employer</w:t>
-            </w:r>
+              <w:t xml:space="preserve">Gli stessi di </w:t>
+            </w:r>
+            <w:proofErr w:type="spellStart"/>
+            <w:r>
+              <w:t>Employer</w:t>
+            </w:r>
+            <w:proofErr w:type="spellEnd"/>
           </w:p>
         </w:tc>
       </w:tr>
@@ -3950,8 +4026,13 @@
               <w:cnfStyle w:val="000000000000" w:firstRow="0" w:lastRow="0" w:firstColumn="0" w:lastColumn="0" w:oddVBand="0" w:evenVBand="0" w:oddHBand="0" w:evenHBand="0" w:firstRowFirstColumn="0" w:firstRowLastColumn="0" w:lastRowFirstColumn="0" w:lastRowLastColumn="0"/>
             </w:pPr>
             <w:r>
-              <w:t>ID, Address</w:t>
-            </w:r>
+              <w:t xml:space="preserve">ID, </w:t>
+            </w:r>
+            <w:proofErr w:type="spellStart"/>
+            <w:r>
+              <w:t>Address</w:t>
+            </w:r>
+            <w:proofErr w:type="spellEnd"/>
           </w:p>
         </w:tc>
         <w:tc>
@@ -4081,6 +4162,7 @@
                 <w:lang w:val="en-US"/>
               </w:rPr>
             </w:pPr>
+            <w:proofErr w:type="spellStart"/>
             <w:r>
               <w:rPr>
                 <w:bCs w:val="0"/>
@@ -4088,6 +4170,7 @@
               </w:rPr>
               <w:t>CurrentEmployment</w:t>
             </w:r>
+            <w:proofErr w:type="spellEnd"/>
           </w:p>
         </w:tc>
         <w:tc>
@@ -4119,18 +4202,28 @@
               </w:tabs>
               <w:cnfStyle w:val="000000000000" w:firstRow="0" w:lastRow="0" w:firstColumn="0" w:lastColumn="0" w:oddVBand="0" w:evenVBand="0" w:oddHBand="0" w:evenHBand="0" w:firstRowFirstColumn="0" w:firstRowLastColumn="0" w:lastRowFirstColumn="0" w:lastRowLastColumn="0"/>
             </w:pPr>
-            <w:r>
-              <w:t>Salary,</w:t>
+            <w:proofErr w:type="spellStart"/>
+            <w:r>
+              <w:t>Salary</w:t>
+            </w:r>
+            <w:proofErr w:type="spellEnd"/>
+            <w:r>
+              <w:t>,</w:t>
             </w:r>
             <w:r>
               <w:t xml:space="preserve"> G</w:t>
             </w:r>
             <w:r>
-              <w:t>li stessi di E</w:t>
+              <w:t xml:space="preserve">li stessi di </w:t>
+            </w:r>
+            <w:proofErr w:type="spellStart"/>
+            <w:r>
+              <w:t>E</w:t>
             </w:r>
             <w:r>
               <w:t>mployment</w:t>
             </w:r>
+            <w:proofErr w:type="spellEnd"/>
           </w:p>
         </w:tc>
         <w:tc>
@@ -4149,11 +4242,16 @@
               <w:t xml:space="preserve">Gli </w:t>
             </w:r>
             <w:r>
-              <w:t>stessi di E</w:t>
+              <w:t xml:space="preserve">stessi di </w:t>
+            </w:r>
+            <w:proofErr w:type="spellStart"/>
+            <w:r>
+              <w:t>E</w:t>
             </w:r>
             <w:r>
               <w:t>mployment</w:t>
             </w:r>
+            <w:proofErr w:type="spellEnd"/>
           </w:p>
         </w:tc>
       </w:tr>
@@ -4175,6 +4273,7 @@
                 <w:lang w:val="en-US"/>
               </w:rPr>
             </w:pPr>
+            <w:proofErr w:type="spellStart"/>
             <w:r>
               <w:rPr>
                 <w:bCs w:val="0"/>
@@ -4182,6 +4281,7 @@
               </w:rPr>
               <w:t>PastEmployment</w:t>
             </w:r>
+            <w:proofErr w:type="spellEnd"/>
           </w:p>
         </w:tc>
         <w:tc>
@@ -4213,8 +4313,13 @@
               </w:tabs>
               <w:cnfStyle w:val="000000000000" w:firstRow="0" w:lastRow="0" w:firstColumn="0" w:lastColumn="0" w:oddVBand="0" w:evenVBand="0" w:oddHBand="0" w:evenHBand="0" w:firstRowFirstColumn="0" w:firstRowLastColumn="0" w:lastRowFirstColumn="0" w:lastRowLastColumn="0"/>
             </w:pPr>
-            <w:r>
-              <w:t>Dismissal date,</w:t>
+            <w:proofErr w:type="spellStart"/>
+            <w:r>
+              <w:t>Dismissal</w:t>
+            </w:r>
+            <w:proofErr w:type="spellEnd"/>
+            <w:r>
+              <w:t xml:space="preserve"> date,</w:t>
             </w:r>
             <w:r>
               <w:t xml:space="preserve"> Gli</w:t>
@@ -4226,11 +4331,16 @@
               <w:t xml:space="preserve">stessi </w:t>
             </w:r>
             <w:r>
-              <w:t>di E</w:t>
+              <w:t xml:space="preserve">di </w:t>
+            </w:r>
+            <w:proofErr w:type="spellStart"/>
+            <w:r>
+              <w:t>E</w:t>
             </w:r>
             <w:r>
               <w:t>mployment</w:t>
             </w:r>
+            <w:proofErr w:type="spellEnd"/>
           </w:p>
         </w:tc>
         <w:tc>
@@ -4249,11 +4359,16 @@
               <w:t xml:space="preserve">Gli </w:t>
             </w:r>
             <w:r>
-              <w:t>stessi di E</w:t>
+              <w:t xml:space="preserve">stessi di </w:t>
+            </w:r>
+            <w:proofErr w:type="spellStart"/>
+            <w:r>
+              <w:t>E</w:t>
             </w:r>
             <w:r>
               <w:t>mployment</w:t>
             </w:r>
+            <w:proofErr w:type="spellEnd"/>
           </w:p>
         </w:tc>
       </w:tr>
@@ -4360,6 +4475,7 @@
                 <w:lang w:val="en-US"/>
               </w:rPr>
             </w:pPr>
+            <w:proofErr w:type="spellStart"/>
             <w:r>
               <w:rPr>
                 <w:bCs w:val="0"/>
@@ -4381,6 +4497,7 @@
               </w:rPr>
               <w:t>chedule</w:t>
             </w:r>
+            <w:proofErr w:type="spellEnd"/>
           </w:p>
         </w:tc>
         <w:tc>
@@ -4465,6 +4582,7 @@
                 <w:lang w:val="en-US"/>
               </w:rPr>
             </w:pPr>
+            <w:proofErr w:type="spellStart"/>
             <w:r>
               <w:rPr>
                 <w:bCs w:val="0"/>
@@ -4473,6 +4591,7 @@
               <w:lastRenderedPageBreak/>
               <w:t>DailyWorkSchedule</w:t>
             </w:r>
+            <w:proofErr w:type="spellEnd"/>
           </w:p>
         </w:tc>
         <w:tc>
@@ -4505,8 +4624,13 @@
               <w:cnfStyle w:val="000000000000" w:firstRow="0" w:lastRow="0" w:firstColumn="0" w:lastColumn="0" w:oddVBand="0" w:evenVBand="0" w:oddHBand="0" w:evenHBand="0" w:firstRowFirstColumn="0" w:firstRowLastColumn="0" w:lastRowFirstColumn="0" w:lastRowLastColumn="0"/>
             </w:pPr>
             <w:r>
-              <w:t>Date, Gli stessi di WorkSchedule</w:t>
-            </w:r>
+              <w:t xml:space="preserve">Date, Gli stessi di </w:t>
+            </w:r>
+            <w:proofErr w:type="spellStart"/>
+            <w:r>
+              <w:t>WorkSchedule</w:t>
+            </w:r>
+            <w:proofErr w:type="spellEnd"/>
           </w:p>
         </w:tc>
         <w:tc>
@@ -4522,8 +4646,13 @@
               <w:cnfStyle w:val="000000000000" w:firstRow="0" w:lastRow="0" w:firstColumn="0" w:lastColumn="0" w:oddVBand="0" w:evenVBand="0" w:oddHBand="0" w:evenHBand="0" w:firstRowFirstColumn="0" w:firstRowLastColumn="0" w:lastRowFirstColumn="0" w:lastRowLastColumn="0"/>
             </w:pPr>
             <w:r>
-              <w:t>Gli stessi di WorkSchedule</w:t>
-            </w:r>
+              <w:t xml:space="preserve">Gli stessi di </w:t>
+            </w:r>
+            <w:proofErr w:type="spellStart"/>
+            <w:r>
+              <w:t>WorkSchedule</w:t>
+            </w:r>
+            <w:proofErr w:type="spellEnd"/>
           </w:p>
         </w:tc>
       </w:tr>
@@ -4545,6 +4674,7 @@
                 <w:lang w:val="en-US"/>
               </w:rPr>
             </w:pPr>
+            <w:proofErr w:type="spellStart"/>
             <w:r>
               <w:rPr>
                 <w:bCs w:val="0"/>
@@ -4552,6 +4682,7 @@
               </w:rPr>
               <w:t>WeekDailyWorkSchedule</w:t>
             </w:r>
+            <w:proofErr w:type="spellEnd"/>
           </w:p>
         </w:tc>
         <w:tc>
@@ -4596,7 +4727,42 @@
               <w:rPr>
                 <w:lang w:val="en-US"/>
               </w:rPr>
-              <w:t xml:space="preserve"> of the week, Gli stessi di W</w:t>
+              <w:t xml:space="preserve"> of the week, </w:t>
+            </w:r>
+            <w:proofErr w:type="spellStart"/>
+            <w:r>
+              <w:rPr>
+                <w:lang w:val="en-US"/>
+              </w:rPr>
+              <w:t>Gli</w:t>
+            </w:r>
+            <w:proofErr w:type="spellEnd"/>
+            <w:r>
+              <w:rPr>
+                <w:lang w:val="en-US"/>
+              </w:rPr>
+              <w:t xml:space="preserve"> </w:t>
+            </w:r>
+            <w:proofErr w:type="spellStart"/>
+            <w:r>
+              <w:rPr>
+                <w:lang w:val="en-US"/>
+              </w:rPr>
+              <w:t>stessi</w:t>
+            </w:r>
+            <w:proofErr w:type="spellEnd"/>
+            <w:r>
+              <w:rPr>
+                <w:lang w:val="en-US"/>
+              </w:rPr>
+              <w:t xml:space="preserve"> di </w:t>
+            </w:r>
+            <w:proofErr w:type="spellStart"/>
+            <w:r>
+              <w:rPr>
+                <w:lang w:val="en-US"/>
+              </w:rPr>
+              <w:t>W</w:t>
             </w:r>
             <w:r>
               <w:rPr>
@@ -4604,6 +4770,7 @@
               </w:rPr>
               <w:t>orkSchedule</w:t>
             </w:r>
+            <w:proofErr w:type="spellEnd"/>
           </w:p>
         </w:tc>
         <w:tc>
@@ -4622,8 +4789,13 @@
               </w:rPr>
             </w:pPr>
             <w:r>
-              <w:t>Gli stessi di WorkSchedule</w:t>
-            </w:r>
+              <w:t xml:space="preserve">Gli stessi di </w:t>
+            </w:r>
+            <w:proofErr w:type="spellStart"/>
+            <w:r>
+              <w:t>WorkSchedule</w:t>
+            </w:r>
+            <w:proofErr w:type="spellEnd"/>
           </w:p>
         </w:tc>
       </w:tr>
@@ -4739,6 +4911,7 @@
                 <w:lang w:val="en-US"/>
               </w:rPr>
             </w:pPr>
+            <w:proofErr w:type="spellStart"/>
             <w:r>
               <w:rPr>
                 <w:bCs w:val="0"/>
@@ -4746,6 +4919,7 @@
               </w:rPr>
               <w:t>AppointmentBooking</w:t>
             </w:r>
+            <w:proofErr w:type="spellEnd"/>
           </w:p>
         </w:tc>
         <w:tc>
@@ -4983,9 +5157,19 @@
               </w:tabs>
               <w:cnfStyle w:val="000000000000" w:firstRow="0" w:lastRow="0" w:firstColumn="0" w:lastColumn="0" w:oddVBand="0" w:evenVBand="0" w:oddHBand="0" w:evenHBand="0" w:firstRowFirstColumn="0" w:firstRowLastColumn="0" w:lastRowFirstColumn="0" w:lastRowLastColumn="0"/>
             </w:pPr>
-            <w:r>
-              <w:t>Patient, PatientAccount</w:t>
-            </w:r>
+            <w:proofErr w:type="spellStart"/>
+            <w:r>
+              <w:t>Patient</w:t>
+            </w:r>
+            <w:proofErr w:type="spellEnd"/>
+            <w:r>
+              <w:t xml:space="preserve">, </w:t>
+            </w:r>
+            <w:proofErr w:type="spellStart"/>
+            <w:r>
+              <w:t>PatientAccount</w:t>
+            </w:r>
+            <w:proofErr w:type="spellEnd"/>
           </w:p>
         </w:tc>
       </w:tr>
@@ -5043,9 +5227,19 @@
               </w:tabs>
               <w:cnfStyle w:val="000000000000" w:firstRow="0" w:lastRow="0" w:firstColumn="0" w:lastColumn="0" w:oddVBand="0" w:evenVBand="0" w:oddHBand="0" w:evenHBand="0" w:firstRowFirstColumn="0" w:firstRowLastColumn="0" w:lastRowFirstColumn="0" w:lastRowLastColumn="0"/>
             </w:pPr>
-            <w:r>
-              <w:t>Employer, EmployerAccount</w:t>
-            </w:r>
+            <w:proofErr w:type="spellStart"/>
+            <w:r>
+              <w:t>Employer</w:t>
+            </w:r>
+            <w:proofErr w:type="spellEnd"/>
+            <w:r>
+              <w:t xml:space="preserve">, </w:t>
+            </w:r>
+            <w:proofErr w:type="spellStart"/>
+            <w:r>
+              <w:t>EmployerAccount</w:t>
+            </w:r>
+            <w:proofErr w:type="spellEnd"/>
           </w:p>
         </w:tc>
       </w:tr>
@@ -5103,9 +5297,19 @@
               </w:tabs>
               <w:cnfStyle w:val="000000000000" w:firstRow="0" w:lastRow="0" w:firstColumn="0" w:lastColumn="0" w:oddVBand="0" w:evenVBand="0" w:oddHBand="0" w:evenHBand="0" w:firstRowFirstColumn="0" w:firstRowLastColumn="0" w:lastRowFirstColumn="0" w:lastRowLastColumn="0"/>
             </w:pPr>
-            <w:r>
-              <w:t>Employer, Employment</w:t>
-            </w:r>
+            <w:proofErr w:type="spellStart"/>
+            <w:r>
+              <w:t>Employer</w:t>
+            </w:r>
+            <w:proofErr w:type="spellEnd"/>
+            <w:r>
+              <w:t xml:space="preserve">, </w:t>
+            </w:r>
+            <w:proofErr w:type="spellStart"/>
+            <w:r>
+              <w:t>Employment</w:t>
+            </w:r>
+            <w:proofErr w:type="spellEnd"/>
           </w:p>
         </w:tc>
       </w:tr>
@@ -5164,8 +5368,13 @@
               <w:cnfStyle w:val="000000000000" w:firstRow="0" w:lastRow="0" w:firstColumn="0" w:lastColumn="0" w:oddVBand="0" w:evenVBand="0" w:oddHBand="0" w:evenHBand="0" w:firstRowFirstColumn="0" w:firstRowLastColumn="0" w:lastRowFirstColumn="0" w:lastRowLastColumn="0"/>
             </w:pPr>
             <w:r>
-              <w:t>Clinic, Employment</w:t>
-            </w:r>
+              <w:t xml:space="preserve">Clinic, </w:t>
+            </w:r>
+            <w:proofErr w:type="spellStart"/>
+            <w:r>
+              <w:t>Employment</w:t>
+            </w:r>
+            <w:proofErr w:type="spellEnd"/>
           </w:p>
         </w:tc>
       </w:tr>
@@ -5186,12 +5395,14 @@
                 <w:lang w:val="en-US"/>
               </w:rPr>
             </w:pPr>
+            <w:proofErr w:type="spellStart"/>
             <w:r>
               <w:rPr>
                 <w:lang w:val="en-US"/>
               </w:rPr>
               <w:t>EmployerSchedule</w:t>
             </w:r>
+            <w:proofErr w:type="spellEnd"/>
           </w:p>
         </w:tc>
         <w:tc>
@@ -5223,9 +5434,19 @@
               </w:tabs>
               <w:cnfStyle w:val="000000000000" w:firstRow="0" w:lastRow="0" w:firstColumn="0" w:lastColumn="0" w:oddVBand="0" w:evenVBand="0" w:oddHBand="0" w:evenHBand="0" w:firstRowFirstColumn="0" w:firstRowLastColumn="0" w:lastRowFirstColumn="0" w:lastRowLastColumn="0"/>
             </w:pPr>
-            <w:r>
-              <w:t>WorkSchedule, CurrentEmployment</w:t>
-            </w:r>
+            <w:proofErr w:type="spellStart"/>
+            <w:r>
+              <w:t>WorkSchedule</w:t>
+            </w:r>
+            <w:proofErr w:type="spellEnd"/>
+            <w:r>
+              <w:t xml:space="preserve">, </w:t>
+            </w:r>
+            <w:proofErr w:type="spellStart"/>
+            <w:r>
+              <w:t>CurrentEmployment</w:t>
+            </w:r>
+            <w:proofErr w:type="spellEnd"/>
           </w:p>
         </w:tc>
       </w:tr>
@@ -5246,12 +5467,14 @@
                 <w:lang w:val="en-US"/>
               </w:rPr>
             </w:pPr>
+            <w:proofErr w:type="spellStart"/>
             <w:r>
               <w:rPr>
                 <w:lang w:val="en-US"/>
               </w:rPr>
               <w:t>ClinicSchedule</w:t>
             </w:r>
+            <w:proofErr w:type="spellEnd"/>
           </w:p>
         </w:tc>
         <w:tc>
@@ -5283,8 +5506,13 @@
               </w:tabs>
               <w:cnfStyle w:val="000000000000" w:firstRow="0" w:lastRow="0" w:firstColumn="0" w:lastColumn="0" w:oddVBand="0" w:evenVBand="0" w:oddHBand="0" w:evenHBand="0" w:firstRowFirstColumn="0" w:firstRowLastColumn="0" w:lastRowFirstColumn="0" w:lastRowLastColumn="0"/>
             </w:pPr>
-            <w:r>
-              <w:t>WorkSchedule, Clinic</w:t>
+            <w:proofErr w:type="spellStart"/>
+            <w:r>
+              <w:t>WorkSchedule</w:t>
+            </w:r>
+            <w:proofErr w:type="spellEnd"/>
+            <w:r>
+              <w:t>, Clinic</w:t>
             </w:r>
           </w:p>
         </w:tc>
@@ -5306,12 +5534,14 @@
                 <w:lang w:val="en-US"/>
               </w:rPr>
             </w:pPr>
+            <w:proofErr w:type="spellStart"/>
             <w:r>
               <w:rPr>
                 <w:lang w:val="en-US"/>
               </w:rPr>
               <w:t>PrimaryMedic</w:t>
             </w:r>
+            <w:proofErr w:type="spellEnd"/>
           </w:p>
         </w:tc>
         <w:tc>
@@ -5343,8 +5573,13 @@
               </w:tabs>
               <w:cnfStyle w:val="000000000000" w:firstRow="0" w:lastRow="0" w:firstColumn="0" w:lastColumn="0" w:oddVBand="0" w:evenVBand="0" w:oddHBand="0" w:evenHBand="0" w:firstRowFirstColumn="0" w:firstRowLastColumn="0" w:lastRowFirstColumn="0" w:lastRowLastColumn="0"/>
             </w:pPr>
-            <w:r>
-              <w:t>Medic, Department</w:t>
+            <w:proofErr w:type="spellStart"/>
+            <w:r>
+              <w:t>Medic</w:t>
+            </w:r>
+            <w:proofErr w:type="spellEnd"/>
+            <w:r>
+              <w:t>, Department</w:t>
             </w:r>
           </w:p>
         </w:tc>
@@ -5366,12 +5601,14 @@
                 <w:lang w:val="en-US"/>
               </w:rPr>
             </w:pPr>
+            <w:proofErr w:type="spellStart"/>
             <w:r>
               <w:rPr>
                 <w:lang w:val="en-US"/>
               </w:rPr>
               <w:t>ClinicDepartment</w:t>
             </w:r>
+            <w:proofErr w:type="spellEnd"/>
           </w:p>
         </w:tc>
         <w:tc>
@@ -5430,8 +5667,16 @@
               <w:rPr>
                 <w:lang w:val="en-US"/>
               </w:rPr>
-              <w:t>D-CurrE</w:t>
-            </w:r>
+              <w:t>D-</w:t>
+            </w:r>
+            <w:proofErr w:type="spellStart"/>
+            <w:r>
+              <w:rPr>
+                <w:lang w:val="en-US"/>
+              </w:rPr>
+              <w:t>CurrE</w:t>
+            </w:r>
+            <w:proofErr w:type="spellEnd"/>
           </w:p>
         </w:tc>
         <w:tc>
@@ -5464,8 +5709,13 @@
               <w:cnfStyle w:val="000000000000" w:firstRow="0" w:lastRow="0" w:firstColumn="0" w:lastColumn="0" w:oddVBand="0" w:evenVBand="0" w:oddHBand="0" w:evenHBand="0" w:firstRowFirstColumn="0" w:firstRowLastColumn="0" w:lastRowFirstColumn="0" w:lastRowLastColumn="0"/>
             </w:pPr>
             <w:r>
-              <w:t>Department, CurrentEmplyment</w:t>
-            </w:r>
+              <w:t xml:space="preserve">Department, </w:t>
+            </w:r>
+            <w:proofErr w:type="spellStart"/>
+            <w:r>
+              <w:t>CurrentEmplyment</w:t>
+            </w:r>
+            <w:proofErr w:type="spellEnd"/>
           </w:p>
         </w:tc>
       </w:tr>
@@ -5507,8 +5757,13 @@
               <w:cnfStyle w:val="000000000000" w:firstRow="0" w:lastRow="0" w:firstColumn="0" w:lastColumn="0" w:oddVBand="0" w:evenVBand="0" w:oddHBand="0" w:evenHBand="0" w:firstRowFirstColumn="0" w:firstRowLastColumn="0" w:lastRowFirstColumn="0" w:lastRowLastColumn="0"/>
             </w:pPr>
             <w:r>
-              <w:t>Divisione dei medici in base alla specializazione</w:t>
-            </w:r>
+              <w:t xml:space="preserve">Divisione dei medici in base alla </w:t>
+            </w:r>
+            <w:proofErr w:type="spellStart"/>
+            <w:r>
+              <w:t>specializazione</w:t>
+            </w:r>
+            <w:proofErr w:type="spellEnd"/>
           </w:p>
         </w:tc>
         <w:tc>
@@ -5523,9 +5778,19 @@
               </w:tabs>
               <w:cnfStyle w:val="000000000000" w:firstRow="0" w:lastRow="0" w:firstColumn="0" w:lastColumn="0" w:oddVBand="0" w:evenVBand="0" w:oddHBand="0" w:evenHBand="0" w:firstRowFirstColumn="0" w:firstRowLastColumn="0" w:lastRowFirstColumn="0" w:lastRowLastColumn="0"/>
             </w:pPr>
-            <w:r>
-              <w:t>Specialization, Medic</w:t>
-            </w:r>
+            <w:proofErr w:type="spellStart"/>
+            <w:r>
+              <w:t>Specialization</w:t>
+            </w:r>
+            <w:proofErr w:type="spellEnd"/>
+            <w:r>
+              <w:t xml:space="preserve">, </w:t>
+            </w:r>
+            <w:proofErr w:type="spellStart"/>
+            <w:r>
+              <w:t>Medic</w:t>
+            </w:r>
+            <w:proofErr w:type="spellEnd"/>
           </w:p>
         </w:tc>
       </w:tr>
@@ -5567,8 +5832,21 @@
               <w:cnfStyle w:val="000000000000" w:firstRow="0" w:lastRow="0" w:firstColumn="0" w:lastColumn="0" w:oddVBand="0" w:evenVBand="0" w:oddHBand="0" w:evenHBand="0" w:firstRowFirstColumn="0" w:firstRowLastColumn="0" w:lastRowFirstColumn="0" w:lastRowLastColumn="0"/>
             </w:pPr>
             <w:r>
-              <w:t>Divisione dei repati in base alla specializazione</w:t>
-            </w:r>
+              <w:t xml:space="preserve">Divisione dei </w:t>
+            </w:r>
+            <w:proofErr w:type="spellStart"/>
+            <w:r>
+              <w:t>repati</w:t>
+            </w:r>
+            <w:proofErr w:type="spellEnd"/>
+            <w:r>
+              <w:t xml:space="preserve"> in base alla </w:t>
+            </w:r>
+            <w:proofErr w:type="spellStart"/>
+            <w:r>
+              <w:t>specializazione</w:t>
+            </w:r>
+            <w:proofErr w:type="spellEnd"/>
           </w:p>
         </w:tc>
         <w:tc>
@@ -5583,8 +5861,13 @@
               </w:tabs>
               <w:cnfStyle w:val="000000000000" w:firstRow="0" w:lastRow="0" w:firstColumn="0" w:lastColumn="0" w:oddVBand="0" w:evenVBand="0" w:oddHBand="0" w:evenHBand="0" w:firstRowFirstColumn="0" w:firstRowLastColumn="0" w:lastRowFirstColumn="0" w:lastRowLastColumn="0"/>
             </w:pPr>
-            <w:r>
-              <w:t>Specialization, Department</w:t>
+            <w:proofErr w:type="spellStart"/>
+            <w:r>
+              <w:t>Specialization</w:t>
+            </w:r>
+            <w:proofErr w:type="spellEnd"/>
+            <w:r>
+              <w:t>, Department</w:t>
             </w:r>
           </w:p>
         </w:tc>
@@ -5606,12 +5889,20 @@
                 <w:lang w:val="en-US"/>
               </w:rPr>
             </w:pPr>
+            <w:proofErr w:type="spellStart"/>
             <w:r>
               <w:rPr>
                 <w:lang w:val="en-US"/>
               </w:rPr>
               <w:lastRenderedPageBreak/>
-              <w:t>AppB-MC</w:t>
+              <w:t>AppB</w:t>
+            </w:r>
+            <w:proofErr w:type="spellEnd"/>
+            <w:r>
+              <w:rPr>
+                <w:lang w:val="en-US"/>
+              </w:rPr>
+              <w:t>-MC</w:t>
             </w:r>
           </w:p>
         </w:tc>
@@ -5644,8 +5935,21 @@
               </w:tabs>
               <w:cnfStyle w:val="000000000000" w:firstRow="0" w:lastRow="0" w:firstColumn="0" w:lastColumn="0" w:oddVBand="0" w:evenVBand="0" w:oddHBand="0" w:evenHBand="0" w:firstRowFirstColumn="0" w:firstRowLastColumn="0" w:lastRowFirstColumn="0" w:lastRowLastColumn="0"/>
             </w:pPr>
-            <w:r>
-              <w:t>AppointmentBooking, Medic, Clinic</w:t>
+            <w:proofErr w:type="spellStart"/>
+            <w:r>
+              <w:t>AppointmentBooking</w:t>
+            </w:r>
+            <w:proofErr w:type="spellEnd"/>
+            <w:r>
+              <w:t xml:space="preserve">, </w:t>
+            </w:r>
+            <w:proofErr w:type="spellStart"/>
+            <w:r>
+              <w:t>Medic</w:t>
+            </w:r>
+            <w:proofErr w:type="spellEnd"/>
+            <w:r>
+              <w:t>, Clinic</w:t>
             </w:r>
           </w:p>
         </w:tc>
@@ -5687,8 +5991,13 @@
               </w:tabs>
               <w:cnfStyle w:val="000000000000" w:firstRow="0" w:lastRow="0" w:firstColumn="0" w:lastColumn="0" w:oddVBand="0" w:evenVBand="0" w:oddHBand="0" w:evenHBand="0" w:firstRowFirstColumn="0" w:firstRowLastColumn="0" w:lastRowFirstColumn="0" w:lastRowLastColumn="0"/>
             </w:pPr>
-            <w:r>
-              <w:t>Collegamneto tra il risultato e le sue parti consone</w:t>
+            <w:proofErr w:type="spellStart"/>
+            <w:r>
+              <w:t>Collegamneto</w:t>
+            </w:r>
+            <w:proofErr w:type="spellEnd"/>
+            <w:r>
+              <w:t xml:space="preserve"> tra il risultato e le sue parti consone</w:t>
             </w:r>
           </w:p>
         </w:tc>
@@ -5704,9 +6013,27 @@
               </w:tabs>
               <w:cnfStyle w:val="000000000000" w:firstRow="0" w:lastRow="0" w:firstColumn="0" w:lastColumn="0" w:oddVBand="0" w:evenVBand="0" w:oddHBand="0" w:evenHBand="0" w:firstRowFirstColumn="0" w:firstRowLastColumn="0" w:lastRowFirstColumn="0" w:lastRowLastColumn="0"/>
             </w:pPr>
-            <w:r>
-              <w:t>Result, Medic, Clinic, Patient</w:t>
-            </w:r>
+            <w:proofErr w:type="spellStart"/>
+            <w:r>
+              <w:t>Result</w:t>
+            </w:r>
+            <w:proofErr w:type="spellEnd"/>
+            <w:r>
+              <w:t xml:space="preserve">, </w:t>
+            </w:r>
+            <w:proofErr w:type="spellStart"/>
+            <w:r>
+              <w:t>Medic</w:t>
+            </w:r>
+            <w:proofErr w:type="spellEnd"/>
+            <w:r>
+              <w:t xml:space="preserve">, Clinic, </w:t>
+            </w:r>
+            <w:proofErr w:type="spellStart"/>
+            <w:r>
+              <w:t>Patient</w:t>
+            </w:r>
+            <w:proofErr w:type="spellEnd"/>
           </w:p>
         </w:tc>
       </w:tr>
@@ -5738,7 +6065,13 @@
         <w:ind w:left="0" w:firstLine="709"/>
       </w:pPr>
       <w:r>
-        <w:t>I medici devono avere la stessa specializazione del reparto in cui lavorano</w:t>
+        <w:t xml:space="preserve">I medici devono avere la stessa </w:t>
+      </w:r>
+      <w:r>
+        <w:t>specializzazione</w:t>
+      </w:r>
+      <w:r>
+        <w:t xml:space="preserve"> del reparto in cui lavorano</w:t>
       </w:r>
     </w:p>
     <w:p>
@@ -5757,7 +6090,10 @@
         <w:t xml:space="preserve">medici </w:t>
       </w:r>
       <w:r>
-        <w:t>primari devono lavorare nel reparto di cui sono capi</w:t>
+        <w:t xml:space="preserve">primari devono lavorare </w:t>
+      </w:r>
+      <w:r>
+        <w:t>nella stessa clinica dove sta il suo dipartimento.</w:t>
       </w:r>
     </w:p>
     <w:p/>
@@ -6448,7 +6784,21 @@
               <w:rPr>
                 <w:lang w:val="en-US"/>
               </w:rPr>
-              <w:t>, Street, City, Country, PostCode)</w:t>
+              <w:t xml:space="preserve">, Street, City, Country, </w:t>
+            </w:r>
+            <w:proofErr w:type="spellStart"/>
+            <w:r>
+              <w:rPr>
+                <w:lang w:val="en-US"/>
+              </w:rPr>
+              <w:t>PostCode</w:t>
+            </w:r>
+            <w:proofErr w:type="spellEnd"/>
+            <w:r>
+              <w:rPr>
+                <w:lang w:val="en-US"/>
+              </w:rPr>
+              <w:t>)</w:t>
             </w:r>
           </w:p>
           <w:p>
@@ -6526,8 +6876,23 @@
               <w:rPr>
                 <w:lang w:val="en-US"/>
               </w:rPr>
-              <w:t xml:space="preserve">, Name, Surname, Age, Street, City, Country, PostCode, </w:t>
-            </w:r>
+              <w:t xml:space="preserve">, Name, Surname, Age, Street, City, Country, </w:t>
+            </w:r>
+            <w:proofErr w:type="spellStart"/>
+            <w:r>
+              <w:rPr>
+                <w:lang w:val="en-US"/>
+              </w:rPr>
+              <w:t>PostCode</w:t>
+            </w:r>
+            <w:proofErr w:type="spellEnd"/>
+            <w:r>
+              <w:rPr>
+                <w:lang w:val="en-US"/>
+              </w:rPr>
+              <w:t xml:space="preserve">, </w:t>
+            </w:r>
+            <w:proofErr w:type="spellStart"/>
             <w:r>
               <w:rPr>
                 <w:i/>
@@ -6536,6 +6901,7 @@
               </w:rPr>
               <w:t>AccountId</w:t>
             </w:r>
+            <w:proofErr w:type="spellEnd"/>
             <w:r>
               <w:rPr>
                 <w:lang w:val="en-US"/>
@@ -6551,12 +6917,28 @@
                 <w:lang w:val="en-US"/>
               </w:rPr>
             </w:pPr>
-            <w:r>
-              <w:rPr>
-                <w:lang w:val="en-US"/>
-              </w:rPr>
-              <w:t>Patient.AccountId → Account.Id</w:t>
-            </w:r>
+            <w:proofErr w:type="spellStart"/>
+            <w:r>
+              <w:rPr>
+                <w:lang w:val="en-US"/>
+              </w:rPr>
+              <w:t>Patient.AccountId</w:t>
+            </w:r>
+            <w:proofErr w:type="spellEnd"/>
+            <w:r>
+              <w:rPr>
+                <w:lang w:val="en-US"/>
+              </w:rPr>
+              <w:t xml:space="preserve"> → </w:t>
+            </w:r>
+            <w:proofErr w:type="spellStart"/>
+            <w:r>
+              <w:rPr>
+                <w:lang w:val="en-US"/>
+              </w:rPr>
+              <w:t>Account.Id</w:t>
+            </w:r>
+            <w:proofErr w:type="spellEnd"/>
           </w:p>
           <w:p>
             <w:pPr>
@@ -6592,6 +6974,7 @@
               </w:rPr>
               <w:t xml:space="preserve">, Name, Surname, Age, </w:t>
             </w:r>
+            <w:proofErr w:type="spellStart"/>
             <w:r>
               <w:rPr>
                 <w:i/>
@@ -6600,6 +6983,7 @@
               </w:rPr>
               <w:t>AccountId</w:t>
             </w:r>
+            <w:proofErr w:type="spellEnd"/>
             <w:r>
               <w:rPr>
                 <w:lang w:val="en-US"/>
@@ -6615,12 +6999,28 @@
                 <w:lang w:val="en-US"/>
               </w:rPr>
             </w:pPr>
-            <w:r>
-              <w:rPr>
-                <w:lang w:val="en-US"/>
-              </w:rPr>
-              <w:t>Employer.AccountId → Account.Id</w:t>
-            </w:r>
+            <w:proofErr w:type="spellStart"/>
+            <w:r>
+              <w:rPr>
+                <w:lang w:val="en-US"/>
+              </w:rPr>
+              <w:t>Employer.AccountId</w:t>
+            </w:r>
+            <w:proofErr w:type="spellEnd"/>
+            <w:r>
+              <w:rPr>
+                <w:lang w:val="en-US"/>
+              </w:rPr>
+              <w:t xml:space="preserve"> → </w:t>
+            </w:r>
+            <w:proofErr w:type="spellStart"/>
+            <w:r>
+              <w:rPr>
+                <w:lang w:val="en-US"/>
+              </w:rPr>
+              <w:t>Account.Id</w:t>
+            </w:r>
+            <w:proofErr w:type="spellEnd"/>
           </w:p>
           <w:p>
             <w:pPr>
@@ -6643,6 +7043,7 @@
               </w:rPr>
               <w:t xml:space="preserve"> (</w:t>
             </w:r>
+            <w:proofErr w:type="spellStart"/>
             <w:r>
               <w:rPr>
                 <w:i/>
@@ -6652,12 +7053,14 @@
               </w:rPr>
               <w:t>EmployerPC</w:t>
             </w:r>
+            <w:proofErr w:type="spellEnd"/>
             <w:r>
               <w:rPr>
                 <w:lang w:val="en-US"/>
               </w:rPr>
               <w:t xml:space="preserve">, </w:t>
             </w:r>
+            <w:proofErr w:type="spellStart"/>
             <w:r>
               <w:rPr>
                 <w:i/>
@@ -6666,6 +7069,7 @@
               </w:rPr>
               <w:t>SpecializationId</w:t>
             </w:r>
+            <w:proofErr w:type="spellEnd"/>
             <w:r>
               <w:rPr>
                 <w:i/>
@@ -6689,12 +7093,28 @@
                 <w:lang w:val="en-US"/>
               </w:rPr>
             </w:pPr>
-            <w:r>
-              <w:rPr>
-                <w:lang w:val="en-US"/>
-              </w:rPr>
-              <w:t>Medic.EmployerPC → Employer.PC</w:t>
-            </w:r>
+            <w:proofErr w:type="spellStart"/>
+            <w:r>
+              <w:rPr>
+                <w:lang w:val="en-US"/>
+              </w:rPr>
+              <w:t>Medic.EmployerPC</w:t>
+            </w:r>
+            <w:proofErr w:type="spellEnd"/>
+            <w:r>
+              <w:rPr>
+                <w:lang w:val="en-US"/>
+              </w:rPr>
+              <w:t xml:space="preserve"> → </w:t>
+            </w:r>
+            <w:proofErr w:type="spellStart"/>
+            <w:r>
+              <w:rPr>
+                <w:lang w:val="en-US"/>
+              </w:rPr>
+              <w:t>Employer.PC</w:t>
+            </w:r>
+            <w:proofErr w:type="spellEnd"/>
           </w:p>
           <w:p>
             <w:pPr>
@@ -6704,12 +7124,28 @@
                 <w:lang w:val="en-US"/>
               </w:rPr>
             </w:pPr>
-            <w:r>
-              <w:rPr>
-                <w:lang w:val="en-US"/>
-              </w:rPr>
-              <w:t>Medic.SpecializationId → Specialization.Id</w:t>
-            </w:r>
+            <w:proofErr w:type="spellStart"/>
+            <w:r>
+              <w:rPr>
+                <w:lang w:val="en-US"/>
+              </w:rPr>
+              <w:t>Medic.SpecializationId</w:t>
+            </w:r>
+            <w:proofErr w:type="spellEnd"/>
+            <w:r>
+              <w:rPr>
+                <w:lang w:val="en-US"/>
+              </w:rPr>
+              <w:t xml:space="preserve"> → </w:t>
+            </w:r>
+            <w:proofErr w:type="spellStart"/>
+            <w:r>
+              <w:rPr>
+                <w:lang w:val="en-US"/>
+              </w:rPr>
+              <w:t>Specialization.Id</w:t>
+            </w:r>
+            <w:proofErr w:type="spellEnd"/>
           </w:p>
           <w:p>
             <w:pPr>
@@ -6732,6 +7168,7 @@
               </w:rPr>
               <w:t xml:space="preserve"> (</w:t>
             </w:r>
+            <w:proofErr w:type="spellStart"/>
             <w:r>
               <w:rPr>
                 <w:i/>
@@ -6741,11 +7178,26 @@
               </w:rPr>
               <w:t>EmployerPC</w:t>
             </w:r>
-            <w:r>
-              <w:rPr>
-                <w:lang w:val="en-US"/>
-              </w:rPr>
-              <w:t>, AdministrationType)</w:t>
+            <w:proofErr w:type="spellEnd"/>
+            <w:r>
+              <w:rPr>
+                <w:lang w:val="en-US"/>
+              </w:rPr>
+              <w:t xml:space="preserve">, </w:t>
+            </w:r>
+            <w:proofErr w:type="spellStart"/>
+            <w:r>
+              <w:rPr>
+                <w:lang w:val="en-US"/>
+              </w:rPr>
+              <w:t>AdministrationType</w:t>
+            </w:r>
+            <w:proofErr w:type="spellEnd"/>
+            <w:r>
+              <w:rPr>
+                <w:lang w:val="en-US"/>
+              </w:rPr>
+              <w:t>)</w:t>
             </w:r>
           </w:p>
           <w:p>
@@ -6756,12 +7208,28 @@
                 <w:lang w:val="en-US"/>
               </w:rPr>
             </w:pPr>
-            <w:r>
-              <w:rPr>
-                <w:lang w:val="en-US"/>
-              </w:rPr>
-              <w:t>Administrator.EmployerPC → Employer.PC</w:t>
-            </w:r>
+            <w:proofErr w:type="spellStart"/>
+            <w:r>
+              <w:rPr>
+                <w:lang w:val="en-US"/>
+              </w:rPr>
+              <w:t>Administrator.EmployerPC</w:t>
+            </w:r>
+            <w:proofErr w:type="spellEnd"/>
+            <w:r>
+              <w:rPr>
+                <w:lang w:val="en-US"/>
+              </w:rPr>
+              <w:t xml:space="preserve"> → </w:t>
+            </w:r>
+            <w:proofErr w:type="spellStart"/>
+            <w:r>
+              <w:rPr>
+                <w:lang w:val="en-US"/>
+              </w:rPr>
+              <w:t>Employer.PC</w:t>
+            </w:r>
+            <w:proofErr w:type="spellEnd"/>
           </w:p>
           <w:p>
             <w:pPr>
@@ -6770,6 +7238,7 @@
                 <w:lang w:val="en-US"/>
               </w:rPr>
             </w:pPr>
+            <w:proofErr w:type="spellStart"/>
             <w:r>
               <w:rPr>
                 <w:b/>
@@ -6778,12 +7247,14 @@
               </w:rPr>
               <w:t>CurrentEmployment</w:t>
             </w:r>
+            <w:proofErr w:type="spellEnd"/>
             <w:r>
               <w:rPr>
                 <w:lang w:val="en-US"/>
               </w:rPr>
               <w:t xml:space="preserve"> (</w:t>
             </w:r>
+            <w:proofErr w:type="spellStart"/>
             <w:r>
               <w:rPr>
                 <w:i/>
@@ -6793,12 +7264,14 @@
               </w:rPr>
               <w:t>EmployerPC</w:t>
             </w:r>
+            <w:proofErr w:type="spellEnd"/>
             <w:r>
               <w:rPr>
                 <w:lang w:val="en-US"/>
               </w:rPr>
               <w:t xml:space="preserve">, </w:t>
             </w:r>
+            <w:proofErr w:type="spellStart"/>
             <w:r>
               <w:rPr>
                 <w:i/>
@@ -6808,6 +7281,7 @@
               </w:rPr>
               <w:t>ClinicId</w:t>
             </w:r>
+            <w:proofErr w:type="spellEnd"/>
             <w:r>
               <w:rPr>
                 <w:i/>
@@ -6839,12 +7313,28 @@
                 <w:lang w:val="en-US"/>
               </w:rPr>
             </w:pPr>
-            <w:r>
-              <w:rPr>
-                <w:lang w:val="en-US"/>
-              </w:rPr>
-              <w:t>CurrentEmployment.EmployerPC → Employer.PC</w:t>
-            </w:r>
+            <w:proofErr w:type="spellStart"/>
+            <w:r>
+              <w:rPr>
+                <w:lang w:val="en-US"/>
+              </w:rPr>
+              <w:t>CurrentEmployment.EmployerPC</w:t>
+            </w:r>
+            <w:proofErr w:type="spellEnd"/>
+            <w:r>
+              <w:rPr>
+                <w:lang w:val="en-US"/>
+              </w:rPr>
+              <w:t xml:space="preserve"> → </w:t>
+            </w:r>
+            <w:proofErr w:type="spellStart"/>
+            <w:r>
+              <w:rPr>
+                <w:lang w:val="en-US"/>
+              </w:rPr>
+              <w:t>Employer.PC</w:t>
+            </w:r>
+            <w:proofErr w:type="spellEnd"/>
           </w:p>
           <w:p>
             <w:pPr>
@@ -6854,12 +7344,28 @@
                 <w:lang w:val="en-US"/>
               </w:rPr>
             </w:pPr>
-            <w:r>
-              <w:rPr>
-                <w:lang w:val="en-US"/>
-              </w:rPr>
-              <w:t>CurrentEmployment.ClinicId → Clinic.Id</w:t>
-            </w:r>
+            <w:proofErr w:type="spellStart"/>
+            <w:r>
+              <w:rPr>
+                <w:lang w:val="en-US"/>
+              </w:rPr>
+              <w:t>CurrentEmployment.ClinicId</w:t>
+            </w:r>
+            <w:proofErr w:type="spellEnd"/>
+            <w:r>
+              <w:rPr>
+                <w:lang w:val="en-US"/>
+              </w:rPr>
+              <w:t xml:space="preserve"> → </w:t>
+            </w:r>
+            <w:proofErr w:type="spellStart"/>
+            <w:r>
+              <w:rPr>
+                <w:lang w:val="en-US"/>
+              </w:rPr>
+              <w:t>Clinic.Id</w:t>
+            </w:r>
+            <w:proofErr w:type="spellEnd"/>
           </w:p>
           <w:p>
             <w:pPr>
@@ -6868,6 +7374,7 @@
                 <w:lang w:val="en-US"/>
               </w:rPr>
             </w:pPr>
+            <w:proofErr w:type="spellStart"/>
             <w:r>
               <w:rPr>
                 <w:b/>
@@ -6876,12 +7383,14 @@
               </w:rPr>
               <w:t>PastEmployment</w:t>
             </w:r>
+            <w:proofErr w:type="spellEnd"/>
             <w:r>
               <w:rPr>
                 <w:lang w:val="en-US"/>
               </w:rPr>
               <w:t xml:space="preserve"> (</w:t>
             </w:r>
+            <w:proofErr w:type="spellStart"/>
             <w:r>
               <w:rPr>
                 <w:i/>
@@ -6891,12 +7400,14 @@
               </w:rPr>
               <w:t>EmployerPC</w:t>
             </w:r>
+            <w:proofErr w:type="spellEnd"/>
             <w:r>
               <w:rPr>
                 <w:lang w:val="en-US"/>
               </w:rPr>
               <w:t xml:space="preserve">, </w:t>
             </w:r>
+            <w:proofErr w:type="spellStart"/>
             <w:r>
               <w:rPr>
                 <w:i/>
@@ -6906,6 +7417,7 @@
               </w:rPr>
               <w:t>ClinicId</w:t>
             </w:r>
+            <w:proofErr w:type="spellEnd"/>
             <w:r>
               <w:rPr>
                 <w:u w:val="single"/>
@@ -6924,7 +7436,21 @@
               <w:rPr>
                 <w:lang w:val="en-US"/>
               </w:rPr>
-              <w:t>, DismissalDate)</w:t>
+              <w:t xml:space="preserve">, </w:t>
+            </w:r>
+            <w:proofErr w:type="spellStart"/>
+            <w:r>
+              <w:rPr>
+                <w:lang w:val="en-US"/>
+              </w:rPr>
+              <w:t>DismissalDate</w:t>
+            </w:r>
+            <w:proofErr w:type="spellEnd"/>
+            <w:r>
+              <w:rPr>
+                <w:lang w:val="en-US"/>
+              </w:rPr>
+              <w:t>)</w:t>
             </w:r>
           </w:p>
           <w:p>
@@ -6935,12 +7461,28 @@
                 <w:lang w:val="en-US"/>
               </w:rPr>
             </w:pPr>
-            <w:r>
-              <w:rPr>
-                <w:lang w:val="en-US"/>
-              </w:rPr>
-              <w:t>PastEmployment.EmployerPC → Employer.PC</w:t>
-            </w:r>
+            <w:proofErr w:type="spellStart"/>
+            <w:r>
+              <w:rPr>
+                <w:lang w:val="en-US"/>
+              </w:rPr>
+              <w:t>PastEmployment.EmployerPC</w:t>
+            </w:r>
+            <w:proofErr w:type="spellEnd"/>
+            <w:r>
+              <w:rPr>
+                <w:lang w:val="en-US"/>
+              </w:rPr>
+              <w:t xml:space="preserve"> → </w:t>
+            </w:r>
+            <w:proofErr w:type="spellStart"/>
+            <w:r>
+              <w:rPr>
+                <w:lang w:val="en-US"/>
+              </w:rPr>
+              <w:t>Employer.PC</w:t>
+            </w:r>
+            <w:proofErr w:type="spellEnd"/>
           </w:p>
           <w:p>
             <w:pPr>
@@ -6950,12 +7492,28 @@
                 <w:lang w:val="en-US"/>
               </w:rPr>
             </w:pPr>
-            <w:r>
-              <w:rPr>
-                <w:lang w:val="en-US"/>
-              </w:rPr>
-              <w:t>PastEmployment.ClinicId → Clinic.Id</w:t>
-            </w:r>
+            <w:proofErr w:type="spellStart"/>
+            <w:r>
+              <w:rPr>
+                <w:lang w:val="en-US"/>
+              </w:rPr>
+              <w:t>PastEmployment.ClinicId</w:t>
+            </w:r>
+            <w:proofErr w:type="spellEnd"/>
+            <w:r>
+              <w:rPr>
+                <w:lang w:val="en-US"/>
+              </w:rPr>
+              <w:t xml:space="preserve"> → </w:t>
+            </w:r>
+            <w:proofErr w:type="spellStart"/>
+            <w:r>
+              <w:rPr>
+                <w:lang w:val="en-US"/>
+              </w:rPr>
+              <w:t>Clinic.Id</w:t>
+            </w:r>
+            <w:proofErr w:type="spellEnd"/>
           </w:p>
           <w:p>
             <w:pPr>
@@ -6978,6 +7536,7 @@
               </w:rPr>
               <w:t xml:space="preserve"> (</w:t>
             </w:r>
+            <w:proofErr w:type="spellStart"/>
             <w:r>
               <w:rPr>
                 <w:i/>
@@ -6987,12 +7546,14 @@
               </w:rPr>
               <w:t>ClinicId</w:t>
             </w:r>
+            <w:proofErr w:type="spellEnd"/>
             <w:r>
               <w:rPr>
                 <w:lang w:val="en-US"/>
               </w:rPr>
               <w:t xml:space="preserve">, </w:t>
             </w:r>
+            <w:proofErr w:type="spellStart"/>
             <w:r>
               <w:rPr>
                 <w:i/>
@@ -7002,12 +7563,14 @@
               </w:rPr>
               <w:t>SpecializationId</w:t>
             </w:r>
+            <w:proofErr w:type="spellEnd"/>
             <w:r>
               <w:rPr>
                 <w:lang w:val="en-US"/>
               </w:rPr>
               <w:t xml:space="preserve">, </w:t>
             </w:r>
+            <w:proofErr w:type="spellStart"/>
             <w:r>
               <w:rPr>
                 <w:i/>
@@ -7016,6 +7579,7 @@
               </w:rPr>
               <w:t>PrimaryMedicEmployerPC</w:t>
             </w:r>
+            <w:proofErr w:type="spellEnd"/>
             <w:r>
               <w:rPr>
                 <w:lang w:val="en-US"/>
@@ -7034,12 +7598,28 @@
                 <w:lang w:val="en-US"/>
               </w:rPr>
             </w:pPr>
-            <w:r>
-              <w:rPr>
-                <w:lang w:val="en-US"/>
-              </w:rPr>
-              <w:t>Department.ClinicId → Clinic.Id</w:t>
-            </w:r>
+            <w:proofErr w:type="spellStart"/>
+            <w:r>
+              <w:rPr>
+                <w:lang w:val="en-US"/>
+              </w:rPr>
+              <w:t>Department.ClinicId</w:t>
+            </w:r>
+            <w:proofErr w:type="spellEnd"/>
+            <w:r>
+              <w:rPr>
+                <w:lang w:val="en-US"/>
+              </w:rPr>
+              <w:t xml:space="preserve"> → </w:t>
+            </w:r>
+            <w:proofErr w:type="spellStart"/>
+            <w:r>
+              <w:rPr>
+                <w:lang w:val="en-US"/>
+              </w:rPr>
+              <w:t>Clinic.Id</w:t>
+            </w:r>
+            <w:proofErr w:type="spellEnd"/>
           </w:p>
           <w:p>
             <w:pPr>
@@ -7049,12 +7629,28 @@
                 <w:lang w:val="en-US"/>
               </w:rPr>
             </w:pPr>
-            <w:r>
-              <w:rPr>
-                <w:lang w:val="en-US"/>
-              </w:rPr>
-              <w:t>Department.SpecializationId → Specialization.Id</w:t>
-            </w:r>
+            <w:proofErr w:type="spellStart"/>
+            <w:r>
+              <w:rPr>
+                <w:lang w:val="en-US"/>
+              </w:rPr>
+              <w:t>Department.SpecializationId</w:t>
+            </w:r>
+            <w:proofErr w:type="spellEnd"/>
+            <w:r>
+              <w:rPr>
+                <w:lang w:val="en-US"/>
+              </w:rPr>
+              <w:t xml:space="preserve"> → </w:t>
+            </w:r>
+            <w:proofErr w:type="spellStart"/>
+            <w:r>
+              <w:rPr>
+                <w:lang w:val="en-US"/>
+              </w:rPr>
+              <w:t>Specialization.Id</w:t>
+            </w:r>
+            <w:proofErr w:type="spellEnd"/>
           </w:p>
           <w:p>
             <w:pPr>
@@ -7064,12 +7660,28 @@
                 <w:lang w:val="en-US"/>
               </w:rPr>
             </w:pPr>
-            <w:r>
-              <w:rPr>
-                <w:lang w:val="en-US"/>
-              </w:rPr>
-              <w:t>Department.PrimaryMedicEmployerPC → Medic.EmployerPC</w:t>
-            </w:r>
+            <w:proofErr w:type="spellStart"/>
+            <w:r>
+              <w:rPr>
+                <w:lang w:val="en-US"/>
+              </w:rPr>
+              <w:t>Department.PrimaryMedicEmployerPC</w:t>
+            </w:r>
+            <w:proofErr w:type="spellEnd"/>
+            <w:r>
+              <w:rPr>
+                <w:lang w:val="en-US"/>
+              </w:rPr>
+              <w:t xml:space="preserve"> → </w:t>
+            </w:r>
+            <w:proofErr w:type="spellStart"/>
+            <w:r>
+              <w:rPr>
+                <w:lang w:val="en-US"/>
+              </w:rPr>
+              <w:t>Medic.EmployerPC</w:t>
+            </w:r>
+            <w:proofErr w:type="spellEnd"/>
           </w:p>
           <w:p>
             <w:pPr>
@@ -7078,6 +7690,7 @@
                 <w:lang w:val="en-US"/>
               </w:rPr>
             </w:pPr>
+            <w:proofErr w:type="spellStart"/>
             <w:r>
               <w:rPr>
                 <w:b/>
@@ -7086,6 +7699,7 @@
               </w:rPr>
               <w:t>WorkSchedule</w:t>
             </w:r>
+            <w:proofErr w:type="spellEnd"/>
             <w:r>
               <w:rPr>
                 <w:lang w:val="en-US"/>
@@ -7103,7 +7717,49 @@
               <w:rPr>
                 <w:lang w:val="en-US"/>
               </w:rPr>
-              <w:t>, StartTime, EndTime, Day*, DayOfTheWeek*, Type)</w:t>
+              <w:t xml:space="preserve">, </w:t>
+            </w:r>
+            <w:proofErr w:type="spellStart"/>
+            <w:r>
+              <w:rPr>
+                <w:lang w:val="en-US"/>
+              </w:rPr>
+              <w:t>StartTime</w:t>
+            </w:r>
+            <w:proofErr w:type="spellEnd"/>
+            <w:r>
+              <w:rPr>
+                <w:lang w:val="en-US"/>
+              </w:rPr>
+              <w:t xml:space="preserve">, </w:t>
+            </w:r>
+            <w:proofErr w:type="spellStart"/>
+            <w:r>
+              <w:rPr>
+                <w:lang w:val="en-US"/>
+              </w:rPr>
+              <w:t>EndTime</w:t>
+            </w:r>
+            <w:proofErr w:type="spellEnd"/>
+            <w:r>
+              <w:rPr>
+                <w:lang w:val="en-US"/>
+              </w:rPr>
+              <w:t xml:space="preserve">, Day*, </w:t>
+            </w:r>
+            <w:proofErr w:type="spellStart"/>
+            <w:r>
+              <w:rPr>
+                <w:lang w:val="en-US"/>
+              </w:rPr>
+              <w:t>DayOfTheWeek</w:t>
+            </w:r>
+            <w:proofErr w:type="spellEnd"/>
+            <w:r>
+              <w:rPr>
+                <w:lang w:val="en-US"/>
+              </w:rPr>
+              <w:t>*, Type)</w:t>
             </w:r>
           </w:p>
           <w:p>
@@ -7148,6 +7804,7 @@
               </w:rPr>
               <w:t xml:space="preserve">, </w:t>
             </w:r>
+            <w:proofErr w:type="spellStart"/>
             <w:r>
               <w:rPr>
                 <w:i/>
@@ -7157,12 +7814,14 @@
               </w:rPr>
               <w:t>ClinicId</w:t>
             </w:r>
+            <w:proofErr w:type="spellEnd"/>
             <w:r>
               <w:rPr>
                 <w:lang w:val="en-US"/>
               </w:rPr>
               <w:t xml:space="preserve">, </w:t>
             </w:r>
+            <w:proofErr w:type="spellStart"/>
             <w:r>
               <w:rPr>
                 <w:i/>
@@ -7172,12 +7831,14 @@
               </w:rPr>
               <w:t>MedicEmployerPC</w:t>
             </w:r>
+            <w:proofErr w:type="spellEnd"/>
             <w:r>
               <w:rPr>
                 <w:lang w:val="en-US"/>
               </w:rPr>
               <w:t xml:space="preserve">, </w:t>
             </w:r>
+            <w:proofErr w:type="spellStart"/>
             <w:r>
               <w:rPr>
                 <w:i/>
@@ -7187,6 +7848,7 @@
               </w:rPr>
               <w:t>PatientPC</w:t>
             </w:r>
+            <w:proofErr w:type="spellEnd"/>
             <w:r>
               <w:rPr>
                 <w:lang w:val="en-US"/>
@@ -7202,12 +7864,28 @@
                 <w:lang w:val="en-US"/>
               </w:rPr>
             </w:pPr>
-            <w:r>
-              <w:rPr>
-                <w:lang w:val="en-US"/>
-              </w:rPr>
-              <w:t>Result.ClinicId → Clinic.Id</w:t>
-            </w:r>
+            <w:proofErr w:type="spellStart"/>
+            <w:r>
+              <w:rPr>
+                <w:lang w:val="en-US"/>
+              </w:rPr>
+              <w:t>Result.ClinicId</w:t>
+            </w:r>
+            <w:proofErr w:type="spellEnd"/>
+            <w:r>
+              <w:rPr>
+                <w:lang w:val="en-US"/>
+              </w:rPr>
+              <w:t xml:space="preserve"> → </w:t>
+            </w:r>
+            <w:proofErr w:type="spellStart"/>
+            <w:r>
+              <w:rPr>
+                <w:lang w:val="en-US"/>
+              </w:rPr>
+              <w:t>Clinic.Id</w:t>
+            </w:r>
+            <w:proofErr w:type="spellEnd"/>
           </w:p>
           <w:p>
             <w:pPr>
@@ -7217,12 +7895,28 @@
                 <w:lang w:val="en-US"/>
               </w:rPr>
             </w:pPr>
-            <w:r>
-              <w:rPr>
-                <w:lang w:val="en-US"/>
-              </w:rPr>
-              <w:t>Result.MedicEmployerPC → Medic.EmployerPC</w:t>
-            </w:r>
+            <w:proofErr w:type="spellStart"/>
+            <w:r>
+              <w:rPr>
+                <w:lang w:val="en-US"/>
+              </w:rPr>
+              <w:t>Result.MedicEmployerPC</w:t>
+            </w:r>
+            <w:proofErr w:type="spellEnd"/>
+            <w:r>
+              <w:rPr>
+                <w:lang w:val="en-US"/>
+              </w:rPr>
+              <w:t xml:space="preserve"> → </w:t>
+            </w:r>
+            <w:proofErr w:type="spellStart"/>
+            <w:r>
+              <w:rPr>
+                <w:lang w:val="en-US"/>
+              </w:rPr>
+              <w:t>Medic.EmployerPC</w:t>
+            </w:r>
+            <w:proofErr w:type="spellEnd"/>
           </w:p>
           <w:p>
             <w:pPr>
@@ -7232,12 +7926,28 @@
                 <w:lang w:val="en-US"/>
               </w:rPr>
             </w:pPr>
-            <w:r>
-              <w:rPr>
-                <w:lang w:val="en-US"/>
-              </w:rPr>
-              <w:t>Result.PatientPC → Patient.PC</w:t>
-            </w:r>
+            <w:proofErr w:type="spellStart"/>
+            <w:r>
+              <w:rPr>
+                <w:lang w:val="en-US"/>
+              </w:rPr>
+              <w:t>Result.PatientPC</w:t>
+            </w:r>
+            <w:proofErr w:type="spellEnd"/>
+            <w:r>
+              <w:rPr>
+                <w:lang w:val="en-US"/>
+              </w:rPr>
+              <w:t xml:space="preserve"> → </w:t>
+            </w:r>
+            <w:proofErr w:type="spellStart"/>
+            <w:r>
+              <w:rPr>
+                <w:lang w:val="en-US"/>
+              </w:rPr>
+              <w:t>Patient.PC</w:t>
+            </w:r>
+            <w:proofErr w:type="spellEnd"/>
           </w:p>
           <w:p>
             <w:pPr>
@@ -7246,6 +7956,7 @@
                 <w:lang w:val="en-US"/>
               </w:rPr>
             </w:pPr>
+            <w:proofErr w:type="spellStart"/>
             <w:r>
               <w:rPr>
                 <w:b/>
@@ -7254,6 +7965,7 @@
               </w:rPr>
               <w:t>AppointmentBooking</w:t>
             </w:r>
+            <w:proofErr w:type="spellEnd"/>
             <w:r>
               <w:rPr>
                 <w:b/>
@@ -7268,6 +7980,7 @@
               </w:rPr>
               <w:t>(</w:t>
             </w:r>
+            <w:proofErr w:type="spellStart"/>
             <w:r>
               <w:rPr>
                 <w:u w:val="single"/>
@@ -7275,12 +7988,14 @@
               </w:rPr>
               <w:t>DateTime</w:t>
             </w:r>
+            <w:proofErr w:type="spellEnd"/>
             <w:r>
               <w:rPr>
                 <w:lang w:val="en-US"/>
               </w:rPr>
               <w:t xml:space="preserve">, </w:t>
             </w:r>
+            <w:proofErr w:type="spellStart"/>
             <w:r>
               <w:rPr>
                 <w:u w:val="single"/>
@@ -7288,12 +8003,14 @@
               </w:rPr>
               <w:t>ClinicId</w:t>
             </w:r>
+            <w:proofErr w:type="spellEnd"/>
             <w:r>
               <w:rPr>
                 <w:lang w:val="en-US"/>
               </w:rPr>
               <w:t xml:space="preserve">, </w:t>
             </w:r>
+            <w:proofErr w:type="spellStart"/>
             <w:r>
               <w:rPr>
                 <w:u w:val="single"/>
@@ -7301,11 +8018,26 @@
               </w:rPr>
               <w:t>MedicEmployerPC</w:t>
             </w:r>
-            <w:r>
-              <w:rPr>
-                <w:lang w:val="en-US"/>
-              </w:rPr>
-              <w:t>, PatientPC*)</w:t>
+            <w:proofErr w:type="spellEnd"/>
+            <w:r>
+              <w:rPr>
+                <w:lang w:val="en-US"/>
+              </w:rPr>
+              <w:t xml:space="preserve">, </w:t>
+            </w:r>
+            <w:proofErr w:type="spellStart"/>
+            <w:r>
+              <w:rPr>
+                <w:lang w:val="en-US"/>
+              </w:rPr>
+              <w:t>PatientPC</w:t>
+            </w:r>
+            <w:proofErr w:type="spellEnd"/>
+            <w:r>
+              <w:rPr>
+                <w:lang w:val="en-US"/>
+              </w:rPr>
+              <w:t>*)</w:t>
             </w:r>
           </w:p>
           <w:p>
@@ -7316,12 +8048,28 @@
                 <w:lang w:val="en-US"/>
               </w:rPr>
             </w:pPr>
-            <w:r>
-              <w:rPr>
-                <w:lang w:val="en-US"/>
-              </w:rPr>
-              <w:t>AppointmentBooking.ClinicId → Clinic.Id</w:t>
-            </w:r>
+            <w:proofErr w:type="spellStart"/>
+            <w:r>
+              <w:rPr>
+                <w:lang w:val="en-US"/>
+              </w:rPr>
+              <w:t>AppointmentBooking.ClinicId</w:t>
+            </w:r>
+            <w:proofErr w:type="spellEnd"/>
+            <w:r>
+              <w:rPr>
+                <w:lang w:val="en-US"/>
+              </w:rPr>
+              <w:t xml:space="preserve"> → </w:t>
+            </w:r>
+            <w:proofErr w:type="spellStart"/>
+            <w:r>
+              <w:rPr>
+                <w:lang w:val="en-US"/>
+              </w:rPr>
+              <w:t>Clinic.Id</w:t>
+            </w:r>
+            <w:proofErr w:type="spellEnd"/>
           </w:p>
           <w:p>
             <w:pPr>
@@ -7331,12 +8079,28 @@
                 <w:lang w:val="en-US"/>
               </w:rPr>
             </w:pPr>
-            <w:r>
-              <w:rPr>
-                <w:lang w:val="en-US"/>
-              </w:rPr>
-              <w:t>AppointmentBooking.MedicEmployerPC → Medic.EmployerPC</w:t>
-            </w:r>
+            <w:proofErr w:type="spellStart"/>
+            <w:r>
+              <w:rPr>
+                <w:lang w:val="en-US"/>
+              </w:rPr>
+              <w:t>AppointmentBooking.MedicEmployerPC</w:t>
+            </w:r>
+            <w:proofErr w:type="spellEnd"/>
+            <w:r>
+              <w:rPr>
+                <w:lang w:val="en-US"/>
+              </w:rPr>
+              <w:t xml:space="preserve"> → </w:t>
+            </w:r>
+            <w:proofErr w:type="spellStart"/>
+            <w:r>
+              <w:rPr>
+                <w:lang w:val="en-US"/>
+              </w:rPr>
+              <w:t>Medic.EmployerPC</w:t>
+            </w:r>
+            <w:proofErr w:type="spellEnd"/>
           </w:p>
           <w:p>
             <w:pPr>
@@ -7346,12 +8110,28 @@
                 <w:lang w:val="en-US"/>
               </w:rPr>
             </w:pPr>
-            <w:r>
-              <w:rPr>
-                <w:lang w:val="en-US"/>
-              </w:rPr>
-              <w:t>AppointmentBooking.PatientPC → Patient.PC</w:t>
-            </w:r>
+            <w:proofErr w:type="spellStart"/>
+            <w:r>
+              <w:rPr>
+                <w:lang w:val="en-US"/>
+              </w:rPr>
+              <w:t>AppointmentBooking.PatientPC</w:t>
+            </w:r>
+            <w:proofErr w:type="spellEnd"/>
+            <w:r>
+              <w:rPr>
+                <w:lang w:val="en-US"/>
+              </w:rPr>
+              <w:t xml:space="preserve"> → </w:t>
+            </w:r>
+            <w:proofErr w:type="spellStart"/>
+            <w:r>
+              <w:rPr>
+                <w:lang w:val="en-US"/>
+              </w:rPr>
+              <w:t>Patient.PC</w:t>
+            </w:r>
+            <w:proofErr w:type="spellEnd"/>
           </w:p>
           <w:p>
             <w:pPr>
@@ -7360,6 +8140,7 @@
                 <w:lang w:val="en-US"/>
               </w:rPr>
             </w:pPr>
+            <w:proofErr w:type="spellStart"/>
             <w:r>
               <w:rPr>
                 <w:b/>
@@ -7368,6 +8149,7 @@
               </w:rPr>
               <w:t>EmployerSchedule</w:t>
             </w:r>
+            <w:proofErr w:type="spellEnd"/>
             <w:r>
               <w:rPr>
                 <w:b/>
@@ -7382,6 +8164,7 @@
               </w:rPr>
               <w:t>(</w:t>
             </w:r>
+            <w:proofErr w:type="spellStart"/>
             <w:r>
               <w:rPr>
                 <w:i/>
@@ -7391,12 +8174,14 @@
               </w:rPr>
               <w:t>CurrEmployerPC</w:t>
             </w:r>
+            <w:proofErr w:type="spellEnd"/>
             <w:r>
               <w:rPr>
                 <w:lang w:val="en-US"/>
               </w:rPr>
               <w:t xml:space="preserve">, </w:t>
             </w:r>
+            <w:proofErr w:type="spellStart"/>
             <w:r>
               <w:rPr>
                 <w:i/>
@@ -7406,12 +8191,14 @@
               </w:rPr>
               <w:t>CurrEmployerStartDate</w:t>
             </w:r>
+            <w:proofErr w:type="spellEnd"/>
             <w:r>
               <w:rPr>
                 <w:lang w:val="en-US"/>
               </w:rPr>
               <w:t xml:space="preserve">, </w:t>
             </w:r>
+            <w:proofErr w:type="spellStart"/>
             <w:r>
               <w:rPr>
                 <w:i/>
@@ -7421,12 +8208,14 @@
               </w:rPr>
               <w:t>CurrEmployerClinicId</w:t>
             </w:r>
+            <w:proofErr w:type="spellEnd"/>
             <w:r>
               <w:rPr>
                 <w:lang w:val="en-US"/>
               </w:rPr>
               <w:t xml:space="preserve">, </w:t>
             </w:r>
+            <w:proofErr w:type="spellStart"/>
             <w:r>
               <w:rPr>
                 <w:i/>
@@ -7436,6 +8225,7 @@
               </w:rPr>
               <w:t>WorkScheduleId</w:t>
             </w:r>
+            <w:proofErr w:type="spellEnd"/>
             <w:r>
               <w:rPr>
                 <w:lang w:val="en-US"/>
@@ -7451,12 +8241,14 @@
                 <w:lang w:val="en-US"/>
               </w:rPr>
             </w:pPr>
+            <w:proofErr w:type="spellStart"/>
             <w:r>
               <w:rPr>
                 <w:lang w:val="en-US"/>
               </w:rPr>
               <w:t>EmployerSchedule</w:t>
             </w:r>
+            <w:proofErr w:type="spellEnd"/>
             <w:r>
               <w:rPr>
                 <w:lang w:val="en-US"/>
@@ -7470,12 +8262,14 @@
               </w:rPr>
               <w:t xml:space="preserve"> </w:t>
             </w:r>
+            <w:proofErr w:type="spellStart"/>
             <w:r>
               <w:rPr>
                 <w:lang w:val="en-US"/>
               </w:rPr>
               <w:t>CurrEmployerPC</w:t>
             </w:r>
+            <w:proofErr w:type="spellEnd"/>
             <w:r>
               <w:rPr>
                 <w:lang w:val="en-US"/>
@@ -7488,6 +8282,7 @@
               </w:rPr>
               <w:t xml:space="preserve">→ </w:t>
             </w:r>
+            <w:proofErr w:type="spellStart"/>
             <w:r>
               <w:rPr>
                 <w:lang w:val="en-US"/>
@@ -7506,6 +8301,7 @@
               </w:rPr>
               <w:t>EmployerPC</w:t>
             </w:r>
+            <w:proofErr w:type="spellEnd"/>
           </w:p>
           <w:p>
             <w:pPr>
@@ -7515,12 +8311,14 @@
                 <w:lang w:val="en-US"/>
               </w:rPr>
             </w:pPr>
+            <w:proofErr w:type="spellStart"/>
             <w:r>
               <w:rPr>
                 <w:lang w:val="en-US"/>
               </w:rPr>
               <w:t>EmployerSchedule</w:t>
             </w:r>
+            <w:proofErr w:type="spellEnd"/>
             <w:r>
               <w:rPr>
                 <w:lang w:val="en-US"/>
@@ -7534,12 +8332,14 @@
               </w:rPr>
               <w:t xml:space="preserve"> </w:t>
             </w:r>
+            <w:proofErr w:type="spellStart"/>
             <w:r>
               <w:rPr>
                 <w:lang w:val="en-US"/>
               </w:rPr>
               <w:t>CurrEmployerStartDate</w:t>
             </w:r>
+            <w:proofErr w:type="spellEnd"/>
             <w:r>
               <w:rPr>
                 <w:lang w:val="en-US"/>
@@ -7552,6 +8352,7 @@
               </w:rPr>
               <w:t xml:space="preserve">→ </w:t>
             </w:r>
+            <w:proofErr w:type="spellStart"/>
             <w:r>
               <w:rPr>
                 <w:lang w:val="en-US"/>
@@ -7570,6 +8371,7 @@
               </w:rPr>
               <w:t>StartDate</w:t>
             </w:r>
+            <w:proofErr w:type="spellEnd"/>
           </w:p>
           <w:p>
             <w:pPr>
@@ -7579,12 +8381,14 @@
                 <w:lang w:val="en-US"/>
               </w:rPr>
             </w:pPr>
+            <w:proofErr w:type="spellStart"/>
             <w:r>
               <w:rPr>
                 <w:lang w:val="en-US"/>
               </w:rPr>
               <w:t>EmployerSchedule</w:t>
             </w:r>
+            <w:proofErr w:type="spellEnd"/>
             <w:r>
               <w:rPr>
                 <w:lang w:val="en-US"/>
@@ -7598,12 +8402,14 @@
               </w:rPr>
               <w:t xml:space="preserve"> </w:t>
             </w:r>
+            <w:proofErr w:type="spellStart"/>
             <w:r>
               <w:rPr>
                 <w:lang w:val="en-US"/>
               </w:rPr>
               <w:t>CurrEmployerClinicId</w:t>
             </w:r>
+            <w:proofErr w:type="spellEnd"/>
             <w:r>
               <w:rPr>
                 <w:lang w:val="en-US"/>
@@ -7616,6 +8422,7 @@
               </w:rPr>
               <w:t xml:space="preserve">→ </w:t>
             </w:r>
+            <w:proofErr w:type="spellStart"/>
             <w:r>
               <w:rPr>
                 <w:lang w:val="en-US"/>
@@ -7634,6 +8441,7 @@
               </w:rPr>
               <w:t>ClinicId</w:t>
             </w:r>
+            <w:proofErr w:type="spellEnd"/>
           </w:p>
           <w:p>
             <w:pPr>
@@ -7643,12 +8451,14 @@
                 <w:lang w:val="en-US"/>
               </w:rPr>
             </w:pPr>
+            <w:proofErr w:type="spellStart"/>
             <w:r>
               <w:rPr>
                 <w:lang w:val="en-US"/>
               </w:rPr>
               <w:t>EmployerSchedule</w:t>
             </w:r>
+            <w:proofErr w:type="spellEnd"/>
             <w:r>
               <w:rPr>
                 <w:lang w:val="en-US"/>
@@ -7662,12 +8472,14 @@
               </w:rPr>
               <w:t xml:space="preserve"> </w:t>
             </w:r>
+            <w:proofErr w:type="spellStart"/>
             <w:r>
               <w:rPr>
                 <w:lang w:val="en-US"/>
               </w:rPr>
               <w:t>WorkScheduleId</w:t>
             </w:r>
+            <w:proofErr w:type="spellEnd"/>
             <w:r>
               <w:rPr>
                 <w:lang w:val="en-US"/>
@@ -7680,6 +8492,7 @@
               </w:rPr>
               <w:t xml:space="preserve">→ </w:t>
             </w:r>
+            <w:proofErr w:type="spellStart"/>
             <w:r>
               <w:rPr>
                 <w:lang w:val="en-US"/>
@@ -7692,6 +8505,7 @@
               </w:rPr>
               <w:t>.Id</w:t>
             </w:r>
+            <w:proofErr w:type="spellEnd"/>
           </w:p>
           <w:p>
             <w:pPr>
@@ -7700,6 +8514,7 @@
                 <w:lang w:val="en-US"/>
               </w:rPr>
             </w:pPr>
+            <w:proofErr w:type="spellStart"/>
             <w:r>
               <w:rPr>
                 <w:b/>
@@ -7708,6 +8523,7 @@
               </w:rPr>
               <w:t>ClinicSchedule</w:t>
             </w:r>
+            <w:proofErr w:type="spellEnd"/>
             <w:r>
               <w:rPr>
                 <w:b/>
@@ -7722,6 +8538,7 @@
               </w:rPr>
               <w:t>(</w:t>
             </w:r>
+            <w:proofErr w:type="spellStart"/>
             <w:r>
               <w:rPr>
                 <w:i/>
@@ -7731,12 +8548,14 @@
               </w:rPr>
               <w:t>ClinicId</w:t>
             </w:r>
+            <w:proofErr w:type="spellEnd"/>
             <w:r>
               <w:rPr>
                 <w:lang w:val="en-US"/>
               </w:rPr>
               <w:t xml:space="preserve">, </w:t>
             </w:r>
+            <w:proofErr w:type="spellStart"/>
             <w:r>
               <w:rPr>
                 <w:i/>
@@ -7746,6 +8565,7 @@
               </w:rPr>
               <w:t>WorkScheduleId</w:t>
             </w:r>
+            <w:proofErr w:type="spellEnd"/>
             <w:r>
               <w:rPr>
                 <w:lang w:val="en-US"/>
@@ -7761,6 +8581,7 @@
                 <w:lang w:val="en-US"/>
               </w:rPr>
             </w:pPr>
+            <w:proofErr w:type="spellStart"/>
             <w:r>
               <w:rPr>
                 <w:lang w:val="en-US"/>
@@ -7771,8 +8592,23 @@
               <w:rPr>
                 <w:lang w:val="en-US"/>
               </w:rPr>
-              <w:t>.ClinicId → Clinic.Id</w:t>
-            </w:r>
+              <w:t>.ClinicId</w:t>
+            </w:r>
+            <w:proofErr w:type="spellEnd"/>
+            <w:r>
+              <w:rPr>
+                <w:lang w:val="en-US"/>
+              </w:rPr>
+              <w:t xml:space="preserve"> → </w:t>
+            </w:r>
+            <w:proofErr w:type="spellStart"/>
+            <w:r>
+              <w:rPr>
+                <w:lang w:val="en-US"/>
+              </w:rPr>
+              <w:t>Clinic.Id</w:t>
+            </w:r>
+            <w:proofErr w:type="spellEnd"/>
           </w:p>
           <w:p>
             <w:pPr>
@@ -7782,6 +8618,7 @@
                 <w:lang w:val="en-US"/>
               </w:rPr>
             </w:pPr>
+            <w:proofErr w:type="spellStart"/>
             <w:r>
               <w:rPr>
                 <w:lang w:val="en-US"/>
@@ -7800,6 +8637,7 @@
               </w:rPr>
               <w:t>WorkScheduleId</w:t>
             </w:r>
+            <w:proofErr w:type="spellEnd"/>
             <w:r>
               <w:rPr>
                 <w:lang w:val="en-US"/>
@@ -7812,6 +8650,7 @@
               </w:rPr>
               <w:t xml:space="preserve">→ </w:t>
             </w:r>
+            <w:proofErr w:type="spellStart"/>
             <w:r>
               <w:rPr>
                 <w:lang w:val="en-US"/>
@@ -7824,6 +8663,7 @@
               </w:rPr>
               <w:t>.Id</w:t>
             </w:r>
+            <w:proofErr w:type="spellEnd"/>
           </w:p>
           <w:p>
             <w:pPr>
@@ -7832,6 +8672,7 @@
                 <w:lang w:val="en-US"/>
               </w:rPr>
             </w:pPr>
+            <w:proofErr w:type="spellStart"/>
             <w:r>
               <w:rPr>
                 <w:b/>
@@ -7840,6 +8681,7 @@
               </w:rPr>
               <w:t>DepartmentCurrentEmployment</w:t>
             </w:r>
+            <w:proofErr w:type="spellEnd"/>
             <w:r>
               <w:rPr>
                 <w:b/>
@@ -7854,6 +8696,7 @@
               </w:rPr>
               <w:t>(</w:t>
             </w:r>
+            <w:proofErr w:type="spellStart"/>
             <w:r>
               <w:rPr>
                 <w:i/>
@@ -7863,12 +8706,14 @@
               </w:rPr>
               <w:t>CEEmployerPC</w:t>
             </w:r>
+            <w:proofErr w:type="spellEnd"/>
             <w:r>
               <w:rPr>
                 <w:lang w:val="en-US"/>
               </w:rPr>
               <w:t xml:space="preserve">, </w:t>
             </w:r>
+            <w:proofErr w:type="spellStart"/>
             <w:r>
               <w:rPr>
                 <w:i/>
@@ -7878,12 +8723,14 @@
               </w:rPr>
               <w:t>CEStartDate</w:t>
             </w:r>
+            <w:proofErr w:type="spellEnd"/>
             <w:r>
               <w:rPr>
                 <w:lang w:val="en-US"/>
               </w:rPr>
               <w:t xml:space="preserve">, </w:t>
             </w:r>
+            <w:proofErr w:type="spellStart"/>
             <w:r>
               <w:rPr>
                 <w:i/>
@@ -7893,12 +8740,14 @@
               </w:rPr>
               <w:t>ClinicId</w:t>
             </w:r>
+            <w:proofErr w:type="spellEnd"/>
             <w:r>
               <w:rPr>
                 <w:lang w:val="en-US"/>
               </w:rPr>
               <w:t xml:space="preserve">, </w:t>
             </w:r>
+            <w:proofErr w:type="spellStart"/>
             <w:r>
               <w:rPr>
                 <w:i/>
@@ -7908,6 +8757,7 @@
               </w:rPr>
               <w:t>DepSpecializationId</w:t>
             </w:r>
+            <w:proofErr w:type="spellEnd"/>
             <w:r>
               <w:rPr>
                 <w:lang w:val="en-US"/>
@@ -7923,6 +8773,7 @@
                 <w:lang w:val="en-US"/>
               </w:rPr>
             </w:pPr>
+            <w:proofErr w:type="spellStart"/>
             <w:r>
               <w:rPr>
                 <w:lang w:val="en-US"/>
@@ -7941,12 +8792,14 @@
               </w:rPr>
               <w:t>CEEmployerPC</w:t>
             </w:r>
+            <w:proofErr w:type="spellEnd"/>
             <w:r>
               <w:rPr>
                 <w:lang w:val="en-US"/>
               </w:rPr>
               <w:t xml:space="preserve"> → </w:t>
             </w:r>
+            <w:proofErr w:type="spellStart"/>
             <w:r>
               <w:rPr>
                 <w:lang w:val="en-US"/>
@@ -7965,6 +8818,7 @@
               </w:rPr>
               <w:t>EmployerPC</w:t>
             </w:r>
+            <w:proofErr w:type="spellEnd"/>
           </w:p>
           <w:p>
             <w:pPr>
@@ -7974,6 +8828,7 @@
                 <w:lang w:val="en-US"/>
               </w:rPr>
             </w:pPr>
+            <w:proofErr w:type="spellStart"/>
             <w:r>
               <w:rPr>
                 <w:lang w:val="en-US"/>
@@ -7992,12 +8847,14 @@
               </w:rPr>
               <w:t>CEStartDate</w:t>
             </w:r>
+            <w:proofErr w:type="spellEnd"/>
             <w:r>
               <w:rPr>
                 <w:lang w:val="en-US"/>
               </w:rPr>
               <w:t xml:space="preserve"> → </w:t>
             </w:r>
+            <w:proofErr w:type="spellStart"/>
             <w:r>
               <w:rPr>
                 <w:lang w:val="en-US"/>
@@ -8016,6 +8873,7 @@
               </w:rPr>
               <w:t>StartDate</w:t>
             </w:r>
+            <w:proofErr w:type="spellEnd"/>
           </w:p>
           <w:p>
             <w:pPr>
@@ -8025,6 +8883,7 @@
                 <w:lang w:val="en-US"/>
               </w:rPr>
             </w:pPr>
+            <w:proofErr w:type="spellStart"/>
             <w:r>
               <w:rPr>
                 <w:lang w:val="en-US"/>
@@ -8043,12 +8902,21 @@
               </w:rPr>
               <w:t>ClinicId</w:t>
             </w:r>
-            <w:r>
-              <w:rPr>
-                <w:lang w:val="en-US"/>
-              </w:rPr>
-              <w:t xml:space="preserve"> → Clinic.Id</w:t>
-            </w:r>
+            <w:proofErr w:type="spellEnd"/>
+            <w:r>
+              <w:rPr>
+                <w:lang w:val="en-US"/>
+              </w:rPr>
+              <w:t xml:space="preserve"> → </w:t>
+            </w:r>
+            <w:proofErr w:type="spellStart"/>
+            <w:r>
+              <w:rPr>
+                <w:lang w:val="en-US"/>
+              </w:rPr>
+              <w:t>Clinic.Id</w:t>
+            </w:r>
+            <w:proofErr w:type="spellEnd"/>
           </w:p>
           <w:p>
             <w:pPr>
@@ -8058,6 +8926,7 @@
                 <w:lang w:val="en-US"/>
               </w:rPr>
             </w:pPr>
+            <w:proofErr w:type="spellStart"/>
             <w:r>
               <w:rPr>
                 <w:lang w:val="en-US"/>
@@ -8076,12 +8945,14 @@
               </w:rPr>
               <w:t>DepSpecializationId</w:t>
             </w:r>
+            <w:proofErr w:type="spellEnd"/>
             <w:r>
               <w:rPr>
                 <w:lang w:val="en-US"/>
               </w:rPr>
               <w:t xml:space="preserve"> → </w:t>
             </w:r>
+            <w:proofErr w:type="spellStart"/>
             <w:r>
               <w:rPr>
                 <w:lang w:val="en-US"/>
@@ -8100,6 +8971,7 @@
               </w:rPr>
               <w:t>SpecializationId</w:t>
             </w:r>
+            <w:proofErr w:type="spellEnd"/>
           </w:p>
         </w:tc>
       </w:tr>

</xml_diff>